<commit_message>
Update mistake in economy report
</commit_message>
<xml_diff>
--- a/dp/economy/ECONOMY_KOZYAKOV.docx
+++ b/dp/economy/ECONOMY_KOZYAKOV.docx
@@ -384,9 +384,6 @@
     <w:p>
       <w:pPr>
         <w:ind w:firstLine="709"/>
-        <w:rPr>
-          <w:lang w:val="en-US"/>
-        </w:rPr>
       </w:pPr>
     </w:p>
     <w:p>
@@ -1766,10 +1763,10 @@
             <v:path o:extrusionok="f" gradientshapeok="t" o:connecttype="rect"/>
             <o:lock v:ext="edit" aspectratio="t"/>
           </v:shapetype>
-          <v:shape id="_x0000_i1025" type="#_x0000_t75" style="width:76.2pt;height:46.05pt" o:ole="" fillcolor="window">
+          <v:shape id="_x0000_i1025" type="#_x0000_t75" style="width:76.5pt;height:45.75pt" o:ole="" fillcolor="window">
             <v:imagedata r:id="rId6" o:title=""/>
           </v:shape>
-          <o:OLEObject Type="Embed" ProgID="Equation.3" ShapeID="_x0000_i1025" DrawAspect="Content" ObjectID="_1585885496" r:id="rId7"/>
+          <o:OLEObject Type="Embed" ProgID="Equation.3" ShapeID="_x0000_i1025" DrawAspect="Content" ObjectID="_1585991780" r:id="rId7"/>
         </w:object>
       </w:r>
     </w:p>
@@ -1963,10 +1960,10 @@
           <w:szCs w:val="28"/>
         </w:rPr>
         <w:object w:dxaOrig="1219" w:dyaOrig="340">
-          <v:shape id="_x0000_i1026" type="#_x0000_t75" style="width:80.35pt;height:22.6pt" o:ole="">
+          <v:shape id="_x0000_i1026" type="#_x0000_t75" style="width:80.25pt;height:22.5pt" o:ole="">
             <v:imagedata r:id="rId8" o:title=""/>
           </v:shape>
-          <o:OLEObject Type="Embed" ProgID="Equation.3" ShapeID="_x0000_i1026" DrawAspect="Content" ObjectID="_1585885497" r:id="rId9"/>
+          <o:OLEObject Type="Embed" ProgID="Equation.3" ShapeID="_x0000_i1026" DrawAspect="Content" ObjectID="_1585991781" r:id="rId9"/>
         </w:object>
       </w:r>
     </w:p>
@@ -2360,10 +2357,10 @@
           <w:szCs w:val="28"/>
         </w:rPr>
         <w:object w:dxaOrig="1476" w:dyaOrig="900">
-          <v:shape id="_x0000_i1027" type="#_x0000_t75" style="width:73.65pt;height:46.05pt" o:ole="" fillcolor="window">
+          <v:shape id="_x0000_i1027" type="#_x0000_t75" style="width:73.5pt;height:45.75pt" o:ole="" fillcolor="window">
             <v:imagedata r:id="rId10" o:title=""/>
           </v:shape>
-          <o:OLEObject Type="Embed" ProgID="Equation.3" ShapeID="_x0000_i1027" DrawAspect="Content" ObjectID="_1585885498" r:id="rId11"/>
+          <o:OLEObject Type="Embed" ProgID="Equation.3" ShapeID="_x0000_i1027" DrawAspect="Content" ObjectID="_1585991782" r:id="rId11"/>
         </w:object>
       </w:r>
     </w:p>
@@ -2390,7 +2387,6 @@
         <w:tab/>
         <w:t>где Т</w:t>
       </w:r>
-      <w:proofErr w:type="spellStart"/>
       <w:r>
         <w:rPr>
           <w:szCs w:val="28"/>
@@ -2399,7 +2395,6 @@
         </w:rPr>
         <w:t>i</w:t>
       </w:r>
-      <w:proofErr w:type="spellEnd"/>
       <w:r>
         <w:rPr>
           <w:szCs w:val="28"/>
@@ -2418,7 +2413,6 @@
         </w:rPr>
         <w:t xml:space="preserve"> на </w:t>
       </w:r>
-      <w:proofErr w:type="spellStart"/>
       <w:r>
         <w:rPr>
           <w:szCs w:val="28"/>
@@ -2426,7 +2420,6 @@
         </w:rPr>
         <w:t>i</w:t>
       </w:r>
-      <w:proofErr w:type="spellEnd"/>
       <w:r>
         <w:rPr>
           <w:szCs w:val="28"/>
@@ -2943,10 +2936,10 @@
           <w:szCs w:val="28"/>
         </w:rPr>
         <w:object w:dxaOrig="1476" w:dyaOrig="480">
-          <v:shape id="_x0000_i1028" type="#_x0000_t75" style="width:73.65pt;height:25.1pt" o:ole="">
+          <v:shape id="_x0000_i1029" type="#_x0000_t75" style="width:73.5pt;height:24.75pt" o:ole="">
             <v:imagedata r:id="rId12" o:title=""/>
           </v:shape>
-          <o:OLEObject Type="Embed" ProgID="Equation.3" ShapeID="_x0000_i1028" DrawAspect="Content" ObjectID="_1585885499" r:id="rId13"/>
+          <o:OLEObject Type="Embed" ProgID="Equation.3" ShapeID="_x0000_i1029" DrawAspect="Content" ObjectID="_1585991783" r:id="rId13"/>
         </w:object>
       </w:r>
     </w:p>
@@ -3014,10 +3007,10 @@
           <w:szCs w:val="28"/>
         </w:rPr>
         <w:object w:dxaOrig="1480" w:dyaOrig="499">
-          <v:shape id="_x0000_i1029" type="#_x0000_t75" style="width:73.65pt;height:25.1pt" o:ole="">
+          <v:shape id="_x0000_i1032" type="#_x0000_t75" style="width:73.5pt;height:24.75pt" o:ole="">
             <v:imagedata r:id="rId14" o:title=""/>
           </v:shape>
-          <o:OLEObject Type="Embed" ProgID="Equation.3" ShapeID="_x0000_i1029" DrawAspect="Content" ObjectID="_1585885500" r:id="rId15"/>
+          <o:OLEObject Type="Embed" ProgID="Equation.3" ShapeID="_x0000_i1032" DrawAspect="Content" ObjectID="_1585991784" r:id="rId15"/>
         </w:object>
       </w:r>
     </w:p>
@@ -3086,10 +3079,10 @@
           <w:szCs w:val="28"/>
         </w:rPr>
         <w:object w:dxaOrig="1476" w:dyaOrig="480">
-          <v:shape id="_x0000_i1030" type="#_x0000_t75" style="width:73.65pt;height:25.1pt" o:ole="">
+          <v:shape id="_x0000_i1030" type="#_x0000_t75" style="width:73.5pt;height:24.75pt" o:ole="">
             <v:imagedata r:id="rId16" o:title=""/>
           </v:shape>
-          <o:OLEObject Type="Embed" ProgID="Equation.3" ShapeID="_x0000_i1030" DrawAspect="Content" ObjectID="_1585885501" r:id="rId17"/>
+          <o:OLEObject Type="Embed" ProgID="Equation.3" ShapeID="_x0000_i1030" DrawAspect="Content" ObjectID="_1585991785" r:id="rId17"/>
         </w:object>
       </w:r>
     </w:p>
@@ -3158,11 +3151,17 @@
           <w:szCs w:val="28"/>
         </w:rPr>
         <w:object w:dxaOrig="1488" w:dyaOrig="480">
-          <v:shape id="_x0000_i1031" type="#_x0000_t75" style="width:74.5pt;height:25.1pt" o:ole="">
+          <v:shape id="_x0000_i1031" type="#_x0000_t75" style="width:74.25pt;height:24.75pt" o:ole="">
             <v:imagedata r:id="rId18" o:title=""/>
           </v:shape>
-          <o:OLEObject Type="Embed" ProgID="Equation.3" ShapeID="_x0000_i1031" DrawAspect="Content" ObjectID="_1585885502" r:id="rId19"/>
+          <o:OLEObject Type="Embed" ProgID="Equation.3" ShapeID="_x0000_i1031" DrawAspect="Content" ObjectID="_1585991786" r:id="rId19"/>
         </w:object>
+      </w:r>
+      <w:r>
+        <w:rPr>
+          <w:szCs w:val="28"/>
+        </w:rPr>
+        <w:t xml:space="preserve"> </w:t>
       </w:r>
     </w:p>
     <w:p>
@@ -3174,8 +3173,6 @@
           <w:szCs w:val="28"/>
         </w:rPr>
       </w:pPr>
-      <w:bookmarkStart w:id="4" w:name="_GoBack"/>
-      <w:bookmarkEnd w:id="4"/>
     </w:p>
     <w:p>
       <w:pPr>
@@ -3220,10 +3217,7 @@
         <w:t xml:space="preserve"> = 25</w:t>
       </w:r>
       <w:r>
-        <w:t xml:space="preserve"> </w:t>
-      </w:r>
-      <w:r>
-        <w:t>(человеко-дней)</w:t>
+        <w:t xml:space="preserve"> (человеко-дней)</w:t>
       </w:r>
     </w:p>
     <w:p>
@@ -3241,7 +3235,13 @@
         <w:t>ТП</w:t>
       </w:r>
       <w:r>
-        <w:t xml:space="preserve"> = 0,07</w:t>
+        <w:t xml:space="preserve"> = 0,</w:t>
+      </w:r>
+      <w:r>
+        <w:rPr>
+          <w:lang w:val="en-US"/>
+        </w:rPr>
+        <w:t>14</w:t>
       </w:r>
       <w:r>
         <w:t xml:space="preserve"> • 0,7 • 0,9 • 46</w:t>
@@ -3253,13 +3253,13 @@
         <w:t xml:space="preserve">= </w:t>
       </w:r>
       <w:r>
-        <w:t>19</w:t>
-      </w:r>
-      <w:r>
-        <w:t xml:space="preserve"> </w:t>
-      </w:r>
-      <w:r>
-        <w:t>(человеко-дней)</w:t>
+        <w:t>3</w:t>
+      </w:r>
+      <w:r>
+        <w:t>9</w:t>
+      </w:r>
+      <w:r>
+        <w:t xml:space="preserve"> (человеко-дней)</w:t>
       </w:r>
     </w:p>
     <w:p>
@@ -3286,10 +3286,7 @@
         <w:t>169</w:t>
       </w:r>
       <w:r>
-        <w:t xml:space="preserve"> </w:t>
-      </w:r>
-      <w:r>
-        <w:t>(человеко-дней)</w:t>
+        <w:t xml:space="preserve"> (человеко-дней)</w:t>
       </w:r>
     </w:p>
     <w:p>
@@ -3316,10 +3313,7 @@
         <w:t>44</w:t>
       </w:r>
       <w:r>
-        <w:t xml:space="preserve"> </w:t>
-      </w:r>
-      <w:r>
-        <w:t>(человеко-дней)</w:t>
+        <w:t xml:space="preserve"> (человеко-дней)</w:t>
       </w:r>
     </w:p>
     <w:p>
@@ -3337,11 +3331,6 @@
       <w:r>
         <w:t>Уточненная трудоемкость будет равна:</w:t>
       </w:r>
-    </w:p>
-    <w:p>
-      <w:pPr>
-        <w:pStyle w:val="a4"/>
-      </w:pPr>
     </w:p>
     <w:p>
       <w:pPr>
@@ -3361,62 +3350,45 @@
         <w:t xml:space="preserve"> = 2</w:t>
       </w:r>
       <w:r>
-        <w:rPr>
-          <w:lang w:val="en-US"/>
-        </w:rPr>
         <w:t>5</w:t>
       </w:r>
       <w:r>
         <w:t xml:space="preserve"> + </w:t>
       </w:r>
       <w:r>
-        <w:rPr>
-          <w:lang w:val="en-US"/>
-        </w:rPr>
-        <w:t>19</w:t>
+        <w:t>3</w:t>
+      </w:r>
+      <w:r>
+        <w:t>9</w:t>
       </w:r>
       <w:r>
         <w:t xml:space="preserve"> + </w:t>
       </w:r>
       <w:r>
-        <w:rPr>
-          <w:lang w:val="en-US"/>
-        </w:rPr>
         <w:t>169</w:t>
       </w:r>
       <w:r>
         <w:t xml:space="preserve"> + </w:t>
       </w:r>
       <w:r>
-        <w:rPr>
-          <w:lang w:val="en-US"/>
-        </w:rPr>
         <w:t>44</w:t>
       </w:r>
       <w:r>
         <w:t xml:space="preserve"> = </w:t>
       </w:r>
       <w:r>
-        <w:rPr>
-          <w:lang w:val="en-US"/>
-        </w:rPr>
-        <w:t>257</w:t>
-      </w:r>
-      <w:r>
-        <w:t xml:space="preserve"> </w:t>
-      </w:r>
-      <w:r>
-        <w:t>(человеко-дней)</w:t>
-      </w:r>
-      <w:r>
-        <w:t xml:space="preserve"> </w:t>
-      </w:r>
-    </w:p>
-    <w:p>
-      <w:pPr>
-        <w:ind w:firstLine="709"/>
-        <w:rPr>
-          <w:szCs w:val="28"/>
+        <w:t>276</w:t>
+      </w:r>
+      <w:r>
+        <w:t xml:space="preserve"> (человеко-дней) </w:t>
+      </w:r>
+    </w:p>
+    <w:p>
+      <w:pPr>
+        <w:ind w:firstLine="709"/>
+        <w:rPr>
+          <w:szCs w:val="28"/>
+          <w:highlight w:val="yellow"/>
         </w:rPr>
       </w:pPr>
     </w:p>
@@ -3438,7 +3410,7 @@
           <w:caps w:val="0"/>
         </w:rPr>
       </w:pPr>
-      <w:bookmarkStart w:id="5" w:name="_Toc482137045"/>
+      <w:bookmarkStart w:id="4" w:name="_Toc482137045"/>
       <w:r>
         <w:rPr>
           <w:rFonts w:eastAsia="Calibri"/>
@@ -3447,7 +3419,7 @@
         </w:rPr>
         <w:t>Расчет затрат на разработку и отпускной цены программного продукта</w:t>
       </w:r>
-      <w:bookmarkEnd w:id="5"/>
+      <w:bookmarkEnd w:id="4"/>
     </w:p>
     <w:p>
       <w:pPr>
@@ -3503,19 +3475,7 @@
         <w:rPr>
           <w:szCs w:val="28"/>
         </w:rPr>
-        <w:t xml:space="preserve">представлен в таблице </w:t>
-      </w:r>
-      <w:r>
-        <w:rPr>
-          <w:szCs w:val="28"/>
-        </w:rPr>
-        <w:t>4</w:t>
-      </w:r>
-      <w:r>
-        <w:rPr>
-          <w:szCs w:val="28"/>
-        </w:rPr>
-        <w:t xml:space="preserve">.2.  </w:t>
+        <w:t xml:space="preserve">представлен в таблице 4.2.  </w:t>
       </w:r>
     </w:p>
     <w:p>
@@ -3844,7 +3804,6 @@
               <w:jc w:val="center"/>
               <w:rPr>
                 <w:szCs w:val="28"/>
-                <w:highlight w:val="yellow"/>
                 <w:lang w:val="en-US"/>
               </w:rPr>
             </w:pPr>
@@ -3852,14 +3811,7 @@
               <w:rPr>
                 <w:szCs w:val="28"/>
               </w:rPr>
-              <w:t>6</w:t>
-            </w:r>
-            <w:r>
-              <w:rPr>
-                <w:szCs w:val="28"/>
-                <w:lang w:val="en-US"/>
-              </w:rPr>
-              <w:t>7</w:t>
+              <w:t>76</w:t>
             </w:r>
           </w:p>
         </w:tc>
@@ -3917,15 +3869,16 @@
               <w:rPr>
                 <w:color w:val="000000"/>
                 <w:szCs w:val="28"/>
-                <w:highlight w:val="yellow"/>
+                <w:lang w:val="en-US"/>
               </w:rPr>
             </w:pPr>
             <w:r>
               <w:rPr>
                 <w:color w:val="000000"/>
                 <w:szCs w:val="28"/>
-              </w:rPr>
-              <w:t>1876</w:t>
+                <w:lang w:val="en-US"/>
+              </w:rPr>
+              <w:t>2128</w:t>
             </w:r>
           </w:p>
         </w:tc>
@@ -4018,7 +3971,6 @@
               <w:jc w:val="center"/>
               <w:rPr>
                 <w:szCs w:val="28"/>
-                <w:highlight w:val="yellow"/>
                 <w:lang w:val="en-US"/>
               </w:rPr>
             </w:pPr>
@@ -4027,7 +3979,7 @@
                 <w:szCs w:val="28"/>
                 <w:lang w:val="en-US"/>
               </w:rPr>
-              <w:t>95</w:t>
+              <w:t>100</w:t>
             </w:r>
           </w:p>
         </w:tc>
@@ -4085,15 +4037,16 @@
               <w:rPr>
                 <w:color w:val="000000"/>
                 <w:szCs w:val="28"/>
-                <w:highlight w:val="yellow"/>
+                <w:lang w:val="en-US"/>
               </w:rPr>
             </w:pPr>
             <w:r>
               <w:rPr>
                 <w:color w:val="000000"/>
                 <w:szCs w:val="28"/>
-              </w:rPr>
-              <w:t>3800</w:t>
+                <w:lang w:val="en-US"/>
+              </w:rPr>
+              <w:t>4000</w:t>
             </w:r>
           </w:p>
         </w:tc>
@@ -4156,15 +4109,16 @@
               <w:rPr>
                 <w:color w:val="000000"/>
                 <w:szCs w:val="28"/>
-                <w:highlight w:val="yellow"/>
+                <w:lang w:val="en-US"/>
               </w:rPr>
             </w:pPr>
             <w:r>
               <w:rPr>
                 <w:color w:val="000000"/>
                 <w:szCs w:val="28"/>
-              </w:rPr>
-              <w:t>5676</w:t>
+                <w:lang w:val="en-US"/>
+              </w:rPr>
+              <w:t>6128</w:t>
             </w:r>
           </w:p>
         </w:tc>
@@ -4196,7 +4150,6 @@
               <w:rPr>
                 <w:szCs w:val="28"/>
               </w:rPr>
-              <w:lastRenderedPageBreak/>
               <w:t>С учетом премий (5</w:t>
             </w:r>
             <w:r>
@@ -4225,15 +4178,16 @@
               <w:rPr>
                 <w:color w:val="000000"/>
                 <w:szCs w:val="28"/>
-                <w:highlight w:val="yellow"/>
+                <w:lang w:val="en-US"/>
               </w:rPr>
             </w:pPr>
             <w:r>
               <w:rPr>
                 <w:color w:val="000000"/>
                 <w:szCs w:val="28"/>
-              </w:rPr>
-              <w:t>8514</w:t>
+                <w:lang w:val="en-US"/>
+              </w:rPr>
+              <w:t>9192</w:t>
             </w:r>
           </w:p>
         </w:tc>
@@ -4247,6 +4201,7 @@
         <w:ind w:firstLine="709"/>
         <w:rPr>
           <w:szCs w:val="28"/>
+          <w:highlight w:val="yellow"/>
         </w:rPr>
       </w:pPr>
     </w:p>
@@ -4264,10 +4219,7 @@
         <w:t>Д</w:t>
       </w:r>
       <w:r>
-        <w:t xml:space="preserve">) определяется </w:t>
-      </w:r>
-      <w:r>
-        <w:t>следующим образом:</w:t>
+        <w:t>) определяется следующим образом:</w:t>
       </w:r>
     </w:p>
     <w:p>
@@ -4354,17 +4306,56 @@
       <w:r>
         <w:rPr>
           <w:color w:val="000000"/>
-        </w:rPr>
-        <w:t xml:space="preserve">8514 </w:t>
-      </w:r>
-      <w:r>
-        <w:t xml:space="preserve">• 10 : 100 = </w:t>
-      </w:r>
-      <w:r>
-        <w:t>851,4</w:t>
-      </w:r>
-      <w:r>
-        <w:t xml:space="preserve"> руб.</w:t>
+          <w:lang w:val="en-US"/>
+        </w:rPr>
+        <w:t>9192</w:t>
+      </w:r>
+      <w:r>
+        <w:rPr>
+          <w:color w:val="000000"/>
+        </w:rPr>
+        <w:t xml:space="preserve"> </w:t>
+      </w:r>
+      <w:r>
+        <w:t xml:space="preserve">• </w:t>
+      </w:r>
+      <w:proofErr w:type="gramStart"/>
+      <w:r>
+        <w:t>10 :</w:t>
+      </w:r>
+      <w:proofErr w:type="gramEnd"/>
+      <w:r>
+        <w:t xml:space="preserve"> 100 = </w:t>
+      </w:r>
+      <w:r>
+        <w:rPr>
+          <w:color w:val="000000"/>
+          <w:lang w:val="en-US"/>
+        </w:rPr>
+        <w:t>919</w:t>
+      </w:r>
+      <w:r>
+        <w:rPr>
+          <w:color w:val="000000"/>
+        </w:rPr>
+        <w:t>,</w:t>
+      </w:r>
+      <w:r>
+        <w:rPr>
+          <w:color w:val="000000"/>
+          <w:lang w:val="en-US"/>
+        </w:rPr>
+        <w:t>2</w:t>
+      </w:r>
+      <w:r>
+        <w:rPr>
+          <w:color w:val="000000"/>
+          <w:lang w:val="en-US"/>
+        </w:rPr>
+        <w:t xml:space="preserve"> </w:t>
+      </w:r>
+      <w:r>
+        <w:t>руб.</w:t>
       </w:r>
     </w:p>
     <w:p>
@@ -4397,13 +4388,7 @@
         <w:t xml:space="preserve">) </w:t>
       </w:r>
       <w:r>
-        <w:t>определяются</w:t>
-      </w:r>
-      <w:r>
-        <w:t xml:space="preserve"> </w:t>
-      </w:r>
-      <w:r>
-        <w:t>следующим образом:</w:t>
+        <w:t>определяются следующим образом:</w:t>
       </w:r>
     </w:p>
     <w:p>
@@ -4520,20 +4505,44 @@
       <w:r>
         <w:rPr>
           <w:color w:val="000000"/>
-        </w:rPr>
-        <w:t xml:space="preserve">8514 </w:t>
+          <w:lang w:val="en-US"/>
+        </w:rPr>
+        <w:t>9192</w:t>
+      </w:r>
+      <w:r>
+        <w:rPr>
+          <w:color w:val="000000"/>
+        </w:rPr>
+        <w:t xml:space="preserve"> </w:t>
       </w:r>
       <w:r>
         <w:t xml:space="preserve">+ </w:t>
       </w:r>
       <w:r>
-        <w:t>851,4</w:t>
+        <w:rPr>
+          <w:color w:val="000000"/>
+          <w:lang w:val="en-US"/>
+        </w:rPr>
+        <w:t>919</w:t>
+      </w:r>
+      <w:r>
+        <w:rPr>
+          <w:color w:val="000000"/>
+        </w:rPr>
+        <w:t>,</w:t>
+      </w:r>
+      <w:r>
+        <w:rPr>
+          <w:color w:val="000000"/>
+          <w:lang w:val="en-US"/>
+        </w:rPr>
+        <w:t>2</w:t>
       </w:r>
       <w:r>
         <w:t xml:space="preserve">) • (34 + 0,6) : 100 = </w:t>
       </w:r>
       <w:r>
-        <w:t>3240,43</w:t>
+        <w:t>3498,48</w:t>
       </w:r>
       <w:r>
         <w:t xml:space="preserve"> руб.</w:t>
@@ -4545,6 +4554,7 @@
         <w:jc w:val="center"/>
         <w:rPr>
           <w:color w:val="000000"/>
+          <w:highlight w:val="yellow"/>
         </w:rPr>
       </w:pPr>
     </w:p>
@@ -4600,80 +4610,62 @@
         <w:rPr>
           <w:spacing w:val="-2"/>
         </w:rPr>
-        <w:t xml:space="preserve"> = </w:t>
+        <w:t xml:space="preserve"> = Ц</w:t>
       </w:r>
       <w:r>
         <w:rPr>
           <w:spacing w:val="-2"/>
-        </w:rPr>
-        <w:t>Ц</w:t>
+          <w:vertAlign w:val="subscript"/>
+        </w:rPr>
+        <w:t>М</w:t>
       </w:r>
       <w:r>
         <w:rPr>
           <w:spacing w:val="-2"/>
+        </w:rPr>
+        <w:t xml:space="preserve"> • V</w:t>
+      </w:r>
+      <w:r>
+        <w:rPr>
+          <w:spacing w:val="-2"/>
+          <w:vertAlign w:val="subscript"/>
+        </w:rPr>
+        <w:t>О</w:t>
+      </w:r>
+      <w:r>
+        <w:rPr>
+          <w:spacing w:val="-2"/>
+        </w:rPr>
+        <w:t xml:space="preserve"> </w:t>
+      </w:r>
+      <w:r>
+        <w:t>• Н</w:t>
+      </w:r>
+      <w:r>
+        <w:rPr>
+          <w:vertAlign w:val="subscript"/>
+        </w:rPr>
+        <w:t>МВ</w:t>
+      </w:r>
+      <w:r>
+        <w:t xml:space="preserve"> : 100</w:t>
+      </w:r>
+    </w:p>
+    <w:p>
+      <w:pPr>
+        <w:pStyle w:val="a4"/>
+      </w:pPr>
+      <w:r>
+        <w:t>где    Ц</w:t>
+      </w:r>
+      <w:r>
+        <w:rPr>
           <w:vertAlign w:val="subscript"/>
         </w:rPr>
         <w:t>М</w:t>
       </w:r>
       <w:r>
-        <w:rPr>
-          <w:spacing w:val="-2"/>
-        </w:rPr>
-        <w:t xml:space="preserve"> • </w:t>
-      </w:r>
-      <w:r>
-        <w:rPr>
-          <w:spacing w:val="-2"/>
-        </w:rPr>
-        <w:t>V</w:t>
-      </w:r>
-      <w:r>
-        <w:rPr>
-          <w:spacing w:val="-2"/>
-          <w:vertAlign w:val="subscript"/>
-        </w:rPr>
-        <w:t>О</w:t>
-      </w:r>
-      <w:r>
-        <w:rPr>
-          <w:spacing w:val="-2"/>
-        </w:rPr>
-        <w:t xml:space="preserve"> </w:t>
-      </w:r>
-      <w:r>
-        <w:t>• Н</w:t>
-      </w:r>
-      <w:r>
-        <w:rPr>
-          <w:vertAlign w:val="subscript"/>
-        </w:rPr>
-        <w:t>МВ</w:t>
-      </w:r>
-      <w:r>
-        <w:t xml:space="preserve"> : 100</w:t>
-      </w:r>
-    </w:p>
-    <w:p>
-      <w:pPr>
-        <w:pStyle w:val="a4"/>
-      </w:pPr>
-      <w:r>
-        <w:t>где    Ц</w:t>
-      </w:r>
-      <w:r>
-        <w:rPr>
-          <w:vertAlign w:val="subscript"/>
-        </w:rPr>
-        <w:t>М</w:t>
-      </w:r>
-      <w:r>
-        <w:t xml:space="preserve"> – цена одного </w:t>
-      </w:r>
-      <w:r>
-        <w:t>часа машинного времени</w:t>
-      </w:r>
-      <w:r>
-        <w:t>;</w:t>
+        <w:t xml:space="preserve"> – цена одного часа машинного времени;</w:t>
       </w:r>
     </w:p>
     <w:p>
@@ -4803,10 +4795,7 @@
         <w:t>НАКЛ</w:t>
       </w:r>
       <w:r>
-        <w:t xml:space="preserve">) определяются </w:t>
-      </w:r>
-      <w:r>
-        <w:t>следующим образом:</w:t>
+        <w:t>) определяются следующим образом:</w:t>
       </w:r>
     </w:p>
     <w:p>
@@ -4884,7 +4873,6 @@
         <w:jc w:val="center"/>
       </w:pPr>
       <w:r>
-        <w:lastRenderedPageBreak/>
         <w:t>Р</w:t>
       </w:r>
       <w:r>
@@ -4899,14 +4887,21 @@
       <w:r>
         <w:rPr>
           <w:color w:val="000000"/>
-        </w:rPr>
-        <w:t xml:space="preserve">8514 </w:t>
+          <w:lang w:val="en-US"/>
+        </w:rPr>
+        <w:t>9192</w:t>
+      </w:r>
+      <w:r>
+        <w:rPr>
+          <w:color w:val="000000"/>
+        </w:rPr>
+        <w:t xml:space="preserve"> </w:t>
       </w:r>
       <w:r>
         <w:t xml:space="preserve">• 110 : 100 = </w:t>
       </w:r>
       <w:r>
-        <w:t>9365,4</w:t>
+        <w:t>10111,2</w:t>
       </w:r>
       <w:r>
         <w:t xml:space="preserve"> руб.</w:t>
@@ -4952,8 +4947,15 @@
       <w:r>
         <w:rPr>
           <w:color w:val="000000"/>
-        </w:rPr>
-        <w:t xml:space="preserve">8514 </w:t>
+          <w:lang w:val="en-US"/>
+        </w:rPr>
+        <w:t>9192</w:t>
+      </w:r>
+      <w:r>
+        <w:rPr>
+          <w:color w:val="000000"/>
+        </w:rPr>
+        <w:t xml:space="preserve"> </w:t>
       </w:r>
       <w:r>
         <w:t xml:space="preserve">+ </w:t>
@@ -4961,35 +4963,55 @@
       <w:r>
         <w:rPr>
           <w:color w:val="000000"/>
-        </w:rPr>
-        <w:t xml:space="preserve">851,4 </w:t>
-      </w:r>
-      <w:r>
-        <w:t>+</w:t>
-      </w:r>
-      <w:r>
+          <w:lang w:val="en-US"/>
+        </w:rPr>
+        <w:t>919</w:t>
+      </w:r>
+      <w:r>
+        <w:rPr>
+          <w:color w:val="000000"/>
+        </w:rPr>
+        <w:t>,</w:t>
+      </w:r>
+      <w:r>
+        <w:rPr>
+          <w:color w:val="000000"/>
+          <w:lang w:val="en-US"/>
+        </w:rPr>
+        <w:t>2</w:t>
+      </w:r>
+      <w:r>
+        <w:rPr>
+          <w:color w:val="000000"/>
+        </w:rPr>
         <w:t xml:space="preserve"> </w:t>
       </w:r>
       <w:r>
-        <w:t xml:space="preserve">3240,43 </w:t>
-      </w:r>
-      <w:r>
         <w:t xml:space="preserve">+ </w:t>
       </w:r>
       <w:r>
+        <w:t>3498,48</w:t>
+      </w:r>
+      <w:r>
+        <w:t xml:space="preserve"> </w:t>
+      </w:r>
+      <w:r>
+        <w:t xml:space="preserve">+ </w:t>
+      </w:r>
+      <w:r>
         <w:t xml:space="preserve">2150,4 </w:t>
       </w:r>
       <w:r>
         <w:t xml:space="preserve">+ </w:t>
       </w:r>
       <w:r>
-        <w:t xml:space="preserve">9365,4 </w:t>
+        <w:t xml:space="preserve">10111,2 </w:t>
       </w:r>
       <w:r>
         <w:t xml:space="preserve">= </w:t>
       </w:r>
       <w:r>
-        <w:t>24121,63</w:t>
+        <w:t>25871,28</w:t>
       </w:r>
       <w:r>
         <w:t xml:space="preserve"> руб.</w:t>
@@ -4998,6 +5020,9 @@
     <w:p>
       <w:pPr>
         <w:ind w:firstLine="709"/>
+        <w:rPr>
+          <w:highlight w:val="yellow"/>
+        </w:rPr>
       </w:pPr>
     </w:p>
     <w:p>
@@ -5011,10 +5036,7 @@
         <w:t xml:space="preserve"> </w:t>
       </w:r>
       <w:r>
-        <w:t xml:space="preserve">определяются </w:t>
-      </w:r>
-      <w:r>
-        <w:t>следующим образом:</w:t>
+        <w:t>определяются следующим образом:</w:t>
       </w:r>
     </w:p>
     <w:p>
@@ -5111,16 +5133,13 @@
         <w:t xml:space="preserve"> = </w:t>
       </w:r>
       <w:r>
-        <w:t>24121,63</w:t>
-      </w:r>
-      <w:r>
-        <w:t xml:space="preserve"> </w:t>
+        <w:t xml:space="preserve">25871,28 </w:t>
       </w:r>
       <w:r>
         <w:t xml:space="preserve">• 5 : 100 = </w:t>
       </w:r>
       <w:r>
-        <w:t>1206,08</w:t>
+        <w:t>1293,56</w:t>
       </w:r>
       <w:r>
         <w:t xml:space="preserve"> руб.</w:t>
@@ -5130,6 +5149,9 @@
       <w:pPr>
         <w:pStyle w:val="a4"/>
         <w:jc w:val="center"/>
+        <w:rPr>
+          <w:highlight w:val="yellow"/>
+        </w:rPr>
       </w:pPr>
     </w:p>
     <w:p>
@@ -5152,10 +5174,7 @@
         <w:t>ПОБ</w:t>
       </w:r>
       <w:r>
-        <w:t xml:space="preserve">) определяется </w:t>
-      </w:r>
-      <w:r>
-        <w:t>следующим образом:</w:t>
+        <w:t>) определяется следующим образом:</w:t>
       </w:r>
     </w:p>
     <w:p>
@@ -5208,22 +5227,19 @@
               <w:t xml:space="preserve">Споб = </w:t>
             </w:r>
             <w:r>
-              <w:t>24121,63</w:t>
-            </w:r>
-            <w:r>
-              <w:t xml:space="preserve"> </w:t>
+              <w:t xml:space="preserve">25871,28 </w:t>
             </w:r>
             <w:r>
               <w:t xml:space="preserve">+ </w:t>
             </w:r>
             <w:r>
-              <w:t xml:space="preserve">1206,08 </w:t>
+              <w:t xml:space="preserve">1293,56 </w:t>
             </w:r>
             <w:r>
               <w:t xml:space="preserve">= </w:t>
             </w:r>
             <w:r>
-              <w:t>25327,71</w:t>
+              <w:t>27164,84</w:t>
             </w:r>
             <w:r>
               <w:t xml:space="preserve"> руб.</w:t>
@@ -5264,10 +5280,7 @@
         <w:t>П</w:t>
       </w:r>
       <w:r>
-        <w:t xml:space="preserve">) определяется по </w:t>
-      </w:r>
-      <w:r>
-        <w:t>следующим образом:</w:t>
+        <w:t>) определяется по следующим образом:</w:t>
       </w:r>
     </w:p>
     <w:p>
@@ -5357,7 +5370,7 @@
         <w:t xml:space="preserve"> = </w:t>
       </w:r>
       <w:r>
-        <w:t>25327,71</w:t>
+        <w:t>27164,84</w:t>
       </w:r>
       <w:r>
         <w:t xml:space="preserve"> </w:t>
@@ -5366,7 +5379,7 @@
         <w:t xml:space="preserve">• 15 : 100 = </w:t>
       </w:r>
       <w:r>
-        <w:t>3799,16</w:t>
+        <w:t>4074,73</w:t>
       </w:r>
       <w:r>
         <w:t xml:space="preserve"> руб.</w:t>
@@ -5375,6 +5388,9 @@
     <w:p>
       <w:pPr>
         <w:pStyle w:val="a4"/>
+        <w:rPr>
+          <w:highlight w:val="yellow"/>
+        </w:rPr>
       </w:pPr>
     </w:p>
     <w:p>
@@ -5388,10 +5404,7 @@
         <w:t xml:space="preserve">Налог на добавленную стоимость (НДС) </w:t>
       </w:r>
       <w:r>
-        <w:t xml:space="preserve">определяется </w:t>
-      </w:r>
-      <w:r>
-        <w:t>следующим образом:</w:t>
+        <w:t>определяется следующим образом:</w:t>
       </w:r>
     </w:p>
     <w:p>
@@ -5475,22 +5488,19 @@
         <w:t>НДС = (</w:t>
       </w:r>
       <w:r>
-        <w:t>25327,71</w:t>
-      </w:r>
-      <w:r>
-        <w:t xml:space="preserve"> </w:t>
+        <w:t xml:space="preserve">27164,84 </w:t>
       </w:r>
       <w:r>
         <w:t xml:space="preserve">+ </w:t>
       </w:r>
       <w:r>
-        <w:t>3799,16</w:t>
+        <w:t>4074,73</w:t>
       </w:r>
       <w:r>
         <w:t xml:space="preserve">) • 20 : 100 = </w:t>
       </w:r>
       <w:r>
-        <w:t>5825,37</w:t>
+        <w:t>6247,91</w:t>
       </w:r>
       <w:r>
         <w:t xml:space="preserve"> руб</w:t>
@@ -5524,6 +5534,9 @@
           <w:p>
             <w:pPr>
               <w:pStyle w:val="a4"/>
+              <w:rPr>
+                <w:highlight w:val="yellow"/>
+              </w:rPr>
             </w:pPr>
           </w:p>
         </w:tc>
@@ -5536,6 +5549,9 @@
             <w:pPr>
               <w:pStyle w:val="a4"/>
               <w:jc w:val="center"/>
+              <w:rPr>
+                <w:highlight w:val="yellow"/>
+              </w:rPr>
             </w:pPr>
           </w:p>
         </w:tc>
@@ -5549,6 +5565,9 @@
             <w:pPr>
               <w:pStyle w:val="a4"/>
               <w:jc w:val="right"/>
+              <w:rPr>
+                <w:highlight w:val="yellow"/>
+              </w:rPr>
             </w:pPr>
           </w:p>
         </w:tc>
@@ -5559,6 +5578,7 @@
         <w:pStyle w:val="a4"/>
       </w:pPr>
       <w:r>
+        <w:lastRenderedPageBreak/>
         <w:t xml:space="preserve">Прогнозируемая отпускная цена программного </w:t>
       </w:r>
       <w:r>
@@ -5574,10 +5594,7 @@
         <w:t>П</w:t>
       </w:r>
       <w:r>
-        <w:t xml:space="preserve">) вычисляется </w:t>
-      </w:r>
-      <w:r>
-        <w:t>следующим образом:</w:t>
+        <w:t>) вычисляется следующим образом:</w:t>
       </w:r>
     </w:p>
     <w:p>
@@ -5623,51 +5640,55 @@
     </w:p>
     <w:p>
       <w:pPr>
+        <w:jc w:val="center"/>
+        <w:rPr>
+          <w:b/>
+          <w:color w:val="FF0000"/>
+          <w:szCs w:val="28"/>
+        </w:rPr>
+      </w:pPr>
+      <w:r>
+        <w:t>Ц</w:t>
+      </w:r>
+      <w:r>
+        <w:rPr>
+          <w:vertAlign w:val="subscript"/>
+        </w:rPr>
+        <w:t>П</w:t>
+      </w:r>
+      <w:r>
+        <w:t xml:space="preserve"> = </w:t>
+      </w:r>
+      <w:r>
+        <w:t xml:space="preserve">27164,84 </w:t>
+      </w:r>
+      <w:r>
+        <w:t xml:space="preserve">+ </w:t>
+      </w:r>
+      <w:r>
+        <w:t xml:space="preserve">4074,73 </w:t>
+      </w:r>
+      <w:r>
+        <w:t xml:space="preserve">+ </w:t>
+      </w:r>
+      <w:r>
+        <w:t xml:space="preserve">6247,91 </w:t>
+      </w:r>
+      <w:r>
+        <w:t xml:space="preserve">= </w:t>
+      </w:r>
+      <w:r>
+        <w:t>37487,48</w:t>
+      </w:r>
+      <w:r>
+        <w:t xml:space="preserve"> руб.</w:t>
+      </w:r>
+    </w:p>
+    <w:p>
+      <w:pPr>
         <w:pStyle w:val="a4"/>
         <w:jc w:val="center"/>
       </w:pPr>
-      <w:r>
-        <w:t>Ц</w:t>
-      </w:r>
-      <w:r>
-        <w:rPr>
-          <w:vertAlign w:val="subscript"/>
-        </w:rPr>
-        <w:t>П</w:t>
-      </w:r>
-      <w:r>
-        <w:t xml:space="preserve"> = </w:t>
-      </w:r>
-      <w:r>
-        <w:t>25327,71</w:t>
-      </w:r>
-      <w:r>
-        <w:t xml:space="preserve"> </w:t>
-      </w:r>
-      <w:r>
-        <w:t xml:space="preserve">+ </w:t>
-      </w:r>
-      <w:r>
-        <w:t xml:space="preserve">3799,16 </w:t>
-      </w:r>
-      <w:r>
-        <w:t xml:space="preserve">+ </w:t>
-      </w:r>
-      <w:r>
-        <w:t xml:space="preserve">5825,37 </w:t>
-      </w:r>
-      <w:r>
-        <w:t xml:space="preserve">= </w:t>
-      </w:r>
-      <w:r>
-        <w:t>34952,24</w:t>
-      </w:r>
-      <w:r>
-        <w:t xml:space="preserve"> </w:t>
-      </w:r>
-      <w:r>
-        <w:t>руб.</w:t>
-      </w:r>
     </w:p>
     <w:p>
       <w:pPr>
@@ -5682,11 +5703,11 @@
       <w:pPr>
         <w:pStyle w:val="Heading2"/>
       </w:pPr>
-      <w:bookmarkStart w:id="6" w:name="_Toc482137046"/>
+      <w:bookmarkStart w:id="5" w:name="_Toc482137046"/>
       <w:r>
         <w:t>4.4 Расчет стоимостной оценки затрат</w:t>
       </w:r>
-      <w:bookmarkEnd w:id="6"/>
+      <w:bookmarkEnd w:id="5"/>
     </w:p>
     <w:p>
       <w:pPr>
@@ -6109,16 +6130,16 @@
         <w:t xml:space="preserve"> = </w:t>
       </w:r>
       <w:r>
-        <w:t>25327,71</w:t>
-      </w:r>
-      <w:r>
-        <w:t xml:space="preserve"> </w:t>
+        <w:t xml:space="preserve">27164,84 </w:t>
       </w:r>
       <w:r>
         <w:t xml:space="preserve">• 10 : 100 = </w:t>
       </w:r>
       <w:r>
-        <w:t>2532,77 руб.</w:t>
+        <w:t>2716,48</w:t>
+      </w:r>
+      <w:r>
+        <w:t xml:space="preserve"> руб.</w:t>
       </w:r>
     </w:p>
     <w:p>
@@ -6128,7 +6149,6 @@
         <w:jc w:val="center"/>
         <w:rPr>
           <w:szCs w:val="28"/>
-          <w:highlight w:val="yellow"/>
         </w:rPr>
       </w:pPr>
     </w:p>
@@ -6158,7 +6178,6 @@
     </w:p>
     <w:p>
       <w:pPr>
-        <w:ind w:firstLine="709"/>
         <w:jc w:val="center"/>
         <w:rPr>
           <w:b/>
@@ -6192,44 +6211,52 @@
         <w:t xml:space="preserve">= </w:t>
       </w:r>
       <w:r>
-        <w:t>34952,24</w:t>
-      </w:r>
-      <w:r>
+        <w:t xml:space="preserve">37487,48 </w:t>
+      </w:r>
+      <w:r>
+        <w:rPr>
+          <w:szCs w:val="28"/>
+        </w:rPr>
+        <w:t xml:space="preserve">+ </w:t>
+      </w:r>
+      <w:r>
+        <w:t xml:space="preserve">2716,48 </w:t>
+      </w:r>
+      <w:r>
+        <w:rPr>
+          <w:szCs w:val="28"/>
+        </w:rPr>
+        <w:t xml:space="preserve">= </w:t>
+      </w:r>
+      <w:r>
+        <w:rPr>
+          <w:szCs w:val="28"/>
+        </w:rPr>
+        <w:t>40203,96</w:t>
+      </w:r>
+      <w:r>
+        <w:rPr>
+          <w:szCs w:val="28"/>
+        </w:rPr>
         <w:t xml:space="preserve"> </w:t>
       </w:r>
       <w:r>
         <w:rPr>
           <w:szCs w:val="28"/>
         </w:rPr>
-        <w:t xml:space="preserve">+ </w:t>
-      </w:r>
-      <w:r>
-        <w:t xml:space="preserve">2532,77 </w:t>
-      </w:r>
-      <w:r>
-        <w:rPr>
-          <w:szCs w:val="28"/>
-        </w:rPr>
-        <w:t xml:space="preserve">= </w:t>
-      </w:r>
-      <w:r>
-        <w:rPr>
-          <w:szCs w:val="28"/>
-        </w:rPr>
-        <w:t>37485,01</w:t>
-      </w:r>
-      <w:r>
-        <w:rPr>
-          <w:szCs w:val="28"/>
-        </w:rPr>
-        <w:t xml:space="preserve"> </w:t>
-      </w:r>
-      <w:r>
-        <w:rPr>
-          <w:szCs w:val="28"/>
-        </w:rPr>
         <w:t>руб.</w:t>
       </w:r>
+    </w:p>
+    <w:p>
+      <w:pPr>
+        <w:ind w:firstLine="709"/>
+        <w:jc w:val="center"/>
+        <w:rPr>
+          <w:b/>
+          <w:color w:val="FF0000"/>
+          <w:szCs w:val="28"/>
+        </w:rPr>
+      </w:pPr>
     </w:p>
     <w:p>
       <w:pPr>
@@ -6254,11 +6281,11 @@
           <w:numId w:val="3"/>
         </w:numPr>
       </w:pPr>
-      <w:bookmarkStart w:id="7" w:name="_Toc482137047"/>
+      <w:bookmarkStart w:id="6" w:name="_Toc482137047"/>
       <w:r>
         <w:t>Расчет стоимостной оценки результата</w:t>
       </w:r>
-      <w:bookmarkEnd w:id="7"/>
+      <w:bookmarkEnd w:id="6"/>
     </w:p>
     <w:p>
       <w:pPr>
@@ -6273,17 +6300,17 @@
         </w:rPr>
       </w:pPr>
       <w:r>
-        <w:t>Для определения экономического эффекта от использования нового программного обеспечения у потребителя необходимо сравнить расходы по всем основным статьям сметы затрат на эксплуатаци</w:t>
+        <w:t>Для определения экономического эффекта от использования нового программного обеспечения у потребителя необходимо сравнить расходы по всем основным статьям затрат на эксплуатаци</w:t>
       </w:r>
       <w:r>
         <w:t xml:space="preserve">ю нового программного продукта </w:t>
       </w:r>
       <w:r>
-        <w:t xml:space="preserve">с расходами по соответствующим статьям базового варианта. При этом за </w:t>
+        <w:t xml:space="preserve">с </w:t>
       </w:r>
       <w:r>
         <w:lastRenderedPageBreak/>
-        <w:t>базовый вариант следует принимать аналогичное программн</w:t>
+        <w:t>расходами по соответствующим статьям базового варианта. При этом за базовый вариант следует принимать аналогичное программн</w:t>
       </w:r>
       <w:r>
         <w:t>ый</w:t>
@@ -6319,13 +6346,7 @@
         <w:rPr>
           <w:szCs w:val="28"/>
         </w:rPr>
-        <w:t xml:space="preserve">Выполним расчет </w:t>
-      </w:r>
-      <w:r>
-        <w:rPr>
-          <w:szCs w:val="28"/>
-        </w:rPr>
-        <w:t xml:space="preserve">прироста прибыли за счет экономии </w:t>
+        <w:t xml:space="preserve">Выполним расчет прироста прибыли за счет экономии </w:t>
       </w:r>
       <w:r>
         <w:rPr>
@@ -6342,18 +6363,21 @@
     </w:p>
     <w:p>
       <w:pPr>
+        <w:pStyle w:val="ListParagraph"/>
+        <w:numPr>
+          <w:ilvl w:val="0"/>
+          <w:numId w:val="11"/>
+        </w:numPr>
         <w:spacing w:line="276" w:lineRule="auto"/>
-        <w:ind w:firstLine="709"/>
-        <w:contextualSpacing/>
-        <w:rPr>
-          <w:szCs w:val="28"/>
-        </w:rPr>
-      </w:pPr>
-      <w:r>
-        <w:rPr>
-          <w:szCs w:val="28"/>
-        </w:rPr>
-        <w:t>1. Экономия затрат на заработную плату (С</w:t>
+        <w:rPr>
+          <w:szCs w:val="28"/>
+        </w:rPr>
+      </w:pPr>
+      <w:r>
+        <w:rPr>
+          <w:szCs w:val="28"/>
+        </w:rPr>
+        <w:t>Экономия затрат на заработную плату (С</w:t>
       </w:r>
       <w:r>
         <w:rPr>
@@ -6382,15 +6406,10 @@
       </w:r>
     </w:p>
     <w:p>
-      <w:r>
-        <w:br w:type="page"/>
-      </w:r>
-    </w:p>
-    <w:p>
-      <w:pPr>
+      <w:pPr>
+        <w:pStyle w:val="ListParagraph"/>
         <w:spacing w:line="276" w:lineRule="auto"/>
-        <w:ind w:firstLine="709"/>
-        <w:contextualSpacing/>
+        <w:ind w:left="1069" w:firstLine="0"/>
         <w:rPr>
           <w:szCs w:val="28"/>
         </w:rPr>
@@ -6500,19 +6519,7 @@
         <w:rPr>
           <w:szCs w:val="28"/>
         </w:rPr>
-        <w:t xml:space="preserve"> – экономия затрат на</w:t>
-      </w:r>
-      <w:r>
-        <w:rPr>
-          <w:szCs w:val="28"/>
-        </w:rPr>
-        <w:t xml:space="preserve"> основную</w:t>
-      </w:r>
-      <w:r>
-        <w:rPr>
-          <w:szCs w:val="28"/>
-        </w:rPr>
-        <w:t xml:space="preserve"> заработную плату, р.;</w:t>
+        <w:t xml:space="preserve"> – экономия затрат на основную заработную плату, р.;</w:t>
       </w:r>
     </w:p>
     <w:p>
@@ -6539,37 +6546,7 @@
         <w:rPr>
           <w:szCs w:val="28"/>
         </w:rPr>
-        <w:t xml:space="preserve"> – </w:t>
-      </w:r>
-      <w:r>
-        <w:rPr>
-          <w:szCs w:val="28"/>
-        </w:rPr>
-        <w:t>экономия</w:t>
-      </w:r>
-      <w:r>
-        <w:rPr>
-          <w:szCs w:val="28"/>
-        </w:rPr>
-        <w:t xml:space="preserve"> </w:t>
-      </w:r>
-      <w:r>
-        <w:rPr>
-          <w:szCs w:val="28"/>
-        </w:rPr>
-        <w:t>затрат на</w:t>
-      </w:r>
-      <w:r>
-        <w:rPr>
-          <w:szCs w:val="28"/>
-        </w:rPr>
-        <w:t xml:space="preserve"> дополнительную</w:t>
-      </w:r>
-      <w:r>
-        <w:rPr>
-          <w:szCs w:val="28"/>
-        </w:rPr>
-        <w:t xml:space="preserve"> заработную плату, р.;</w:t>
+        <w:t xml:space="preserve"> – экономия затрат на дополнительную заработную плату, р.;</w:t>
       </w:r>
     </w:p>
     <w:p>
@@ -6591,28 +6568,95 @@
           <w:spacing w:val="-8"/>
           <w:szCs w:val="28"/>
         </w:rPr>
-        <w:t>объём выполненных работ</w:t>
-      </w:r>
+        <w:t>объём выполненных работ за год.</w:t>
+      </w:r>
+    </w:p>
+    <w:p>
+      <w:pPr>
+        <w:rPr>
+          <w:rFonts w:eastAsia="SimSun"/>
+          <w:b/>
+          <w:color w:val="FF0000"/>
+        </w:rPr>
+      </w:pPr>
       <w:r>
         <w:rPr>
           <w:spacing w:val="-8"/>
           <w:szCs w:val="28"/>
         </w:rPr>
-        <w:t xml:space="preserve"> </w:t>
-      </w:r>
-      <w:r>
-        <w:rPr>
-          <w:spacing w:val="-8"/>
-          <w:szCs w:val="28"/>
-        </w:rPr>
-        <w:t>за год</w:t>
-      </w:r>
-      <w:r>
-        <w:rPr>
-          <w:spacing w:val="-8"/>
-          <w:szCs w:val="28"/>
-        </w:rPr>
-        <w:t>.</w:t>
+        <w:tab/>
+      </w:r>
+      <w:r>
+        <w:rPr>
+          <w:szCs w:val="28"/>
+        </w:rPr>
+        <w:t>До внедрения программного продукта трудоемкость</w:t>
+      </w:r>
+      <w:r>
+        <w:rPr>
+          <w:szCs w:val="28"/>
+        </w:rPr>
+        <w:t xml:space="preserve"> заполнения данных бюджета, конвертация его в нужную валюту, формирование таблиц и их дальнейшая обработка</w:t>
+      </w:r>
+      <w:r>
+        <w:rPr>
+          <w:szCs w:val="28"/>
+        </w:rPr>
+        <w:t xml:space="preserve"> составлял</w:t>
+      </w:r>
+      <w:r>
+        <w:rPr>
+          <w:szCs w:val="28"/>
+        </w:rPr>
+        <w:t xml:space="preserve">а 4 </w:t>
+      </w:r>
+      <w:r>
+        <w:rPr>
+          <w:szCs w:val="28"/>
+        </w:rPr>
+        <w:t>человеко-час</w:t>
+      </w:r>
+      <w:r>
+        <w:rPr>
+          <w:szCs w:val="28"/>
+        </w:rPr>
+        <w:t>а, после внедрения программы – 2</w:t>
+      </w:r>
+      <w:r>
+        <w:rPr>
+          <w:szCs w:val="28"/>
+        </w:rPr>
+        <w:t>,5 человеко-часа.</w:t>
+      </w:r>
+      <w:r>
+        <w:rPr>
+          <w:szCs w:val="28"/>
+        </w:rPr>
+        <w:t xml:space="preserve"> В среднем, </w:t>
+      </w:r>
+      <w:r>
+        <w:rPr>
+          <w:szCs w:val="28"/>
+        </w:rPr>
+        <w:t>поступает около 19</w:t>
+      </w:r>
+      <w:r>
+        <w:rPr>
+          <w:szCs w:val="28"/>
+        </w:rPr>
+        <w:t xml:space="preserve">00 </w:t>
+      </w:r>
+      <w:r>
+        <w:rPr>
+          <w:szCs w:val="28"/>
+        </w:rPr>
+        <w:t>таких операций</w:t>
+      </w:r>
+      <w:r>
+        <w:rPr>
+          <w:szCs w:val="28"/>
+        </w:rPr>
+        <w:t xml:space="preserve"> в год.</w:t>
       </w:r>
     </w:p>
     <w:p>
@@ -6621,100 +6665,22 @@
         <w:ind w:firstLine="709"/>
         <w:rPr>
           <w:szCs w:val="28"/>
-        </w:rPr>
-      </w:pPr>
-      <w:r>
-        <w:rPr>
-          <w:spacing w:val="-8"/>
-          <w:szCs w:val="28"/>
-        </w:rPr>
-        <w:tab/>
-      </w:r>
-      <w:r>
-        <w:rPr>
-          <w:szCs w:val="28"/>
-        </w:rPr>
-        <w:t>До внедрения программного продукта трудоемкость</w:t>
-      </w:r>
-      <w:r>
-        <w:rPr>
-          <w:szCs w:val="28"/>
-        </w:rPr>
-        <w:t xml:space="preserve"> заполнения данных бюджета, конвертация его в нужную валюту, формирование таблиц и их дальнейшая обработка</w:t>
-      </w:r>
-      <w:r>
-        <w:rPr>
-          <w:szCs w:val="28"/>
-        </w:rPr>
-        <w:t xml:space="preserve"> составлял</w:t>
-      </w:r>
-      <w:r>
-        <w:rPr>
-          <w:szCs w:val="28"/>
-        </w:rPr>
-        <w:t>а 5,5</w:t>
-      </w:r>
-      <w:r>
-        <w:rPr>
-          <w:szCs w:val="28"/>
-        </w:rPr>
-        <w:t xml:space="preserve"> человеко-часа, после внедрения программы – 3,5 человеко-часа. В среднем на поступает около </w:t>
-      </w:r>
-      <w:r>
-        <w:rPr>
-          <w:szCs w:val="28"/>
-        </w:rPr>
-        <w:t>1700</w:t>
-      </w:r>
-      <w:r>
-        <w:rPr>
-          <w:szCs w:val="28"/>
-        </w:rPr>
-        <w:t xml:space="preserve"> </w:t>
-      </w:r>
-      <w:r>
-        <w:rPr>
-          <w:szCs w:val="28"/>
-        </w:rPr>
-        <w:t>таких операций</w:t>
-      </w:r>
-      <w:r>
-        <w:rPr>
-          <w:szCs w:val="28"/>
-        </w:rPr>
-        <w:t xml:space="preserve"> в год.</w:t>
-      </w:r>
-    </w:p>
-    <w:p>
-      <w:pPr>
-        <w:ind w:firstLine="709"/>
-        <w:rPr>
-          <w:szCs w:val="28"/>
-        </w:rPr>
-      </w:pPr>
-      <w:r>
-        <w:rPr>
-          <w:szCs w:val="28"/>
-        </w:rPr>
-        <w:t xml:space="preserve">Экономия затрат на </w:t>
-      </w:r>
-      <w:r>
-        <w:rPr>
-          <w:szCs w:val="28"/>
-        </w:rPr>
-        <w:t xml:space="preserve">основную </w:t>
-      </w:r>
-      <w:r>
-        <w:rPr>
-          <w:szCs w:val="28"/>
-        </w:rPr>
-        <w:t>заработную плату (</w:t>
-      </w:r>
-      <w:r>
-        <w:rPr>
-          <w:szCs w:val="28"/>
-        </w:rPr>
-        <w:t>С</w:t>
+          <w:highlight w:val="yellow"/>
+        </w:rPr>
+      </w:pPr>
+    </w:p>
+    <w:p>
+      <w:pPr>
+        <w:ind w:firstLine="709"/>
+        <w:rPr>
+          <w:szCs w:val="28"/>
+        </w:rPr>
+      </w:pPr>
+      <w:r>
+        <w:rPr>
+          <w:szCs w:val="28"/>
+        </w:rPr>
+        <w:t>Экономия затрат на основную заработную плату (С</w:t>
       </w:r>
       <w:r>
         <w:rPr>
@@ -6863,19 +6829,7 @@
         <w:rPr>
           <w:szCs w:val="28"/>
         </w:rPr>
-        <w:t xml:space="preserve"> – среднеме</w:t>
-      </w:r>
-      <w:r>
-        <w:rPr>
-          <w:szCs w:val="28"/>
-        </w:rPr>
-        <w:t>сячная заработная плата одного сотрудника</w:t>
-      </w:r>
-      <w:r>
-        <w:rPr>
-          <w:szCs w:val="28"/>
-        </w:rPr>
-        <w:t>, р.;</w:t>
+        <w:t xml:space="preserve"> – среднемесячная заработная плата одного сотрудника, р.;</w:t>
       </w:r>
     </w:p>
     <w:p>
@@ -6940,13 +6894,7 @@
         <w:rPr>
           <w:szCs w:val="28"/>
         </w:rPr>
-        <w:t>, нормо-час</w:t>
-      </w:r>
-      <w:r>
-        <w:rPr>
-          <w:szCs w:val="28"/>
-        </w:rPr>
-        <w:t>;</w:t>
+        <w:t>, нормо-час;</w:t>
       </w:r>
     </w:p>
     <w:p>
@@ -6969,96 +6917,78 @@
         <w:rPr>
           <w:szCs w:val="28"/>
         </w:rPr>
+        <w:t xml:space="preserve"> – средняя продолжительность рабочего дня, ч.;</w:t>
+      </w:r>
+    </w:p>
+    <w:p>
+      <w:pPr>
+        <w:ind w:firstLine="709"/>
+        <w:rPr>
+          <w:szCs w:val="28"/>
+        </w:rPr>
+      </w:pPr>
+      <w:r>
+        <w:t>Д</w:t>
+      </w:r>
+      <w:r>
+        <w:rPr>
+          <w:vertAlign w:val="subscript"/>
+        </w:rPr>
+        <w:t>Р</w:t>
+      </w:r>
+      <w:r>
+        <w:rPr>
+          <w:szCs w:val="28"/>
+        </w:rPr>
+        <w:t xml:space="preserve"> – среднемесячное количество рабочих дней;</w:t>
+      </w:r>
+    </w:p>
+    <w:p>
+      <w:pPr>
+        <w:ind w:firstLine="709"/>
+        <w:rPr>
+          <w:spacing w:val="-7"/>
+          <w:szCs w:val="28"/>
+        </w:rPr>
+      </w:pPr>
+      <w:r>
+        <w:t>К</w:t>
+      </w:r>
+      <w:r>
+        <w:rPr>
+          <w:vertAlign w:val="subscript"/>
+        </w:rPr>
+        <w:t>ПР</w:t>
+      </w:r>
+      <w:r>
         <w:t xml:space="preserve"> – </w:t>
       </w:r>
       <w:r>
         <w:rPr>
-          <w:szCs w:val="28"/>
-        </w:rPr>
-        <w:t>средняя продолжительность рабочего дня</w:t>
-      </w:r>
-      <w:r>
-        <w:rPr>
-          <w:szCs w:val="28"/>
-        </w:rPr>
-        <w:t>, ч.;</w:t>
-      </w:r>
-    </w:p>
-    <w:p>
-      <w:pPr>
-        <w:ind w:firstLine="709"/>
-        <w:rPr>
-          <w:szCs w:val="28"/>
-        </w:rPr>
-      </w:pPr>
-      <w:r>
-        <w:t>Д</w:t>
-      </w:r>
-      <w:r>
-        <w:rPr>
-          <w:vertAlign w:val="subscript"/>
-        </w:rPr>
-        <w:t>Р</w:t>
-      </w:r>
-      <w:r>
-        <w:rPr>
-          <w:szCs w:val="28"/>
-        </w:rPr>
-        <w:t xml:space="preserve"> – среднемесячное количество рабочих дней</w:t>
-      </w:r>
-      <w:r>
-        <w:rPr>
-          <w:szCs w:val="28"/>
-        </w:rPr>
-        <w:t>;</w:t>
-      </w:r>
-    </w:p>
-    <w:p>
-      <w:pPr>
-        <w:ind w:firstLine="709"/>
-        <w:rPr>
           <w:spacing w:val="-7"/>
           <w:szCs w:val="28"/>
         </w:rPr>
-      </w:pPr>
-      <w:r>
-        <w:t>К</w:t>
-      </w:r>
-      <w:r>
-        <w:rPr>
-          <w:vertAlign w:val="subscript"/>
-        </w:rPr>
-        <w:t>ПР</w:t>
-      </w:r>
-      <w:r>
-        <w:t xml:space="preserve"> – </w:t>
+        <w:t>коэффициент премий (</w:t>
       </w:r>
       <w:r>
         <w:rPr>
           <w:spacing w:val="-7"/>
           <w:szCs w:val="28"/>
         </w:rPr>
-        <w:t>коэффициент премий (</w:t>
+        <w:t>5</w:t>
       </w:r>
       <w:r>
         <w:rPr>
           <w:spacing w:val="-7"/>
           <w:szCs w:val="28"/>
         </w:rPr>
-        <w:t>5</w:t>
+        <w:t>0%)</w:t>
       </w:r>
       <w:r>
         <w:rPr>
           <w:spacing w:val="-7"/>
           <w:szCs w:val="28"/>
         </w:rPr>
-        <w:t>0%)</w:t>
-      </w:r>
-      <w:r>
-        <w:rPr>
-          <w:spacing w:val="-7"/>
-          <w:szCs w:val="28"/>
-        </w:rPr>
         <w:t>.</w:t>
       </w:r>
     </w:p>
@@ -7110,13 +7040,19 @@
         <w:t xml:space="preserve"> </w:t>
       </w:r>
       <w:r>
-        <w:t>• (5,5 – 3,5) : 8 : 22 • 1,5</w:t>
+        <w:t>• (</w:t>
+      </w:r>
+      <w:r>
+        <w:t>4  – 2</w:t>
+      </w:r>
+      <w:r>
+        <w:t>,5) : 8 : 22 • 1,5</w:t>
       </w:r>
       <w:r>
         <w:t xml:space="preserve"> = </w:t>
       </w:r>
       <w:r>
-        <w:t>7,5</w:t>
+        <w:t>5,63</w:t>
       </w:r>
       <w:r>
         <w:t xml:space="preserve"> руб.</w:t>
@@ -7143,25 +7079,7 @@
         <w:rPr>
           <w:szCs w:val="28"/>
         </w:rPr>
-        <w:t xml:space="preserve">Экономия затрат на </w:t>
-      </w:r>
-      <w:r>
-        <w:rPr>
-          <w:szCs w:val="28"/>
-        </w:rPr>
-        <w:t xml:space="preserve">дополнительную </w:t>
-      </w:r>
-      <w:r>
-        <w:rPr>
-          <w:szCs w:val="28"/>
-        </w:rPr>
-        <w:t>заработную плату (</w:t>
-      </w:r>
-      <w:r>
-        <w:rPr>
-          <w:szCs w:val="28"/>
-        </w:rPr>
-        <w:t>С</w:t>
+        <w:t>Экономия затрат на дополнительную заработную плату (С</w:t>
       </w:r>
       <w:r>
         <w:rPr>
@@ -7174,19 +7092,7 @@
         <w:rPr>
           <w:szCs w:val="28"/>
         </w:rPr>
-        <w:t xml:space="preserve">) </w:t>
-      </w:r>
-      <w:r>
-        <w:rPr>
-          <w:szCs w:val="28"/>
-        </w:rPr>
-        <w:t>о</w:t>
-      </w:r>
-      <w:r>
-        <w:rPr>
-          <w:szCs w:val="28"/>
-        </w:rPr>
-        <w:t>пределяется по формуле:</w:t>
+        <w:t>) определяется по формуле:</w:t>
       </w:r>
     </w:p>
     <w:p>
@@ -7288,13 +7194,19 @@
         <w:t xml:space="preserve"> = </w:t>
       </w:r>
       <w:r>
-        <w:t xml:space="preserve">7,5 </w:t>
+        <w:t>5,63</w:t>
+      </w:r>
+      <w:r>
+        <w:t xml:space="preserve"> </w:t>
       </w:r>
       <w:r>
         <w:t xml:space="preserve">• 10 : 100 = </w:t>
       </w:r>
       <w:r>
-        <w:t>0,75</w:t>
+        <w:t>0,</w:t>
+      </w:r>
+      <w:r>
+        <w:t>56</w:t>
       </w:r>
       <w:r>
         <w:t xml:space="preserve"> руб.</w:t>
@@ -7304,6 +7216,9 @@
       <w:pPr>
         <w:pStyle w:val="a4"/>
         <w:jc w:val="center"/>
+        <w:rPr>
+          <w:highlight w:val="yellow"/>
+        </w:rPr>
       </w:pPr>
     </w:p>
     <w:p>
@@ -7360,19 +7275,22 @@
         <w:t xml:space="preserve"> = (</w:t>
       </w:r>
       <w:r>
-        <w:t xml:space="preserve">7,5 </w:t>
+        <w:t xml:space="preserve">5,63 </w:t>
       </w:r>
       <w:r>
         <w:t xml:space="preserve">+ </w:t>
       </w:r>
       <w:r>
-        <w:t>0,75</w:t>
-      </w:r>
-      <w:r>
-        <w:t xml:space="preserve">) • 1700 = </w:t>
-      </w:r>
-      <w:r>
-        <w:t>14025</w:t>
+        <w:t>0,56</w:t>
+      </w:r>
+      <w:r>
+        <w:t>) • 19</w:t>
+      </w:r>
+      <w:r>
+        <w:t xml:space="preserve">00 = </w:t>
+      </w:r>
+      <w:r>
+        <w:t>11756,25</w:t>
       </w:r>
       <w:r>
         <w:t xml:space="preserve"> руб.</w:t>
@@ -7382,6 +7300,9 @@
       <w:pPr>
         <w:pStyle w:val="a4"/>
         <w:jc w:val="center"/>
+        <w:rPr>
+          <w:highlight w:val="yellow"/>
+        </w:rPr>
       </w:pPr>
     </w:p>
     <w:p>
@@ -7400,14 +7321,7 @@
         <w:rPr>
           <w:szCs w:val="28"/>
         </w:rPr>
-        <w:lastRenderedPageBreak/>
-        <w:t>2. Экономия затрат за счёт сокращения начислений на заработную плату (</w:t>
-      </w:r>
-      <w:r>
-        <w:rPr>
-          <w:szCs w:val="28"/>
-        </w:rPr>
-        <w:t>С</w:t>
+        <w:t>2. Экономия затрат за счёт сокращения начислений на заработную плату (С</w:t>
       </w:r>
       <w:r>
         <w:rPr>
@@ -7458,13 +7372,7 @@
         <w:rPr>
           <w:szCs w:val="28"/>
         </w:rPr>
-        <w:t xml:space="preserve">                                          </w:t>
-      </w:r>
-      <w:r>
-        <w:rPr>
-          <w:szCs w:val="28"/>
-        </w:rPr>
-        <w:t>С</w:t>
+        <w:t xml:space="preserve">                                          С</w:t>
       </w:r>
       <w:r>
         <w:rPr>
@@ -7477,13 +7385,7 @@
         <w:rPr>
           <w:szCs w:val="28"/>
         </w:rPr>
-        <w:t xml:space="preserve"> =</w:t>
-      </w:r>
-      <w:r>
-        <w:rPr>
-          <w:szCs w:val="28"/>
-        </w:rPr>
-        <w:t xml:space="preserve"> С</w:t>
+        <w:t xml:space="preserve"> = С</w:t>
       </w:r>
       <w:r>
         <w:rPr>
@@ -7508,10 +7410,7 @@
         <w:t>Нсоц</w:t>
       </w:r>
       <w:r>
-        <w:t xml:space="preserve"> </w:t>
-      </w:r>
-      <w:r>
-        <w:t xml:space="preserve"> : 100</w:t>
+        <w:t xml:space="preserve">  : 100</w:t>
       </w:r>
       <w:r>
         <w:rPr>
@@ -7536,19 +7435,7 @@
         <w:rPr>
           <w:szCs w:val="28"/>
         </w:rPr>
-        <w:t xml:space="preserve">                            </w:t>
-      </w:r>
-      <w:r>
-        <w:rPr>
-          <w:szCs w:val="28"/>
-        </w:rPr>
-        <w:t xml:space="preserve">       </w:t>
-      </w:r>
-      <w:r>
-        <w:rPr>
-          <w:szCs w:val="28"/>
-        </w:rPr>
-        <w:t xml:space="preserve"> </w:t>
+        <w:t xml:space="preserve">                                    </w:t>
       </w:r>
     </w:p>
     <w:p>
@@ -7559,13 +7446,7 @@
         </w:rPr>
       </w:pPr>
       <w:r>
-        <w:t xml:space="preserve">где </w:t>
-      </w:r>
-      <w:r>
-        <w:t>Нсоц</w:t>
-      </w:r>
-      <w:r>
-        <w:t xml:space="preserve"> – </w:t>
+        <w:t xml:space="preserve">где Нсоц – </w:t>
       </w:r>
       <w:r>
         <w:rPr>
@@ -7602,7 +7483,7 @@
         <w:t xml:space="preserve">Соз = </w:t>
       </w:r>
       <w:r>
-        <w:t xml:space="preserve">14025 </w:t>
+        <w:t xml:space="preserve">11756,25 </w:t>
       </w:r>
       <w:r>
         <w:t>• (34 + 0,6) : 100</w:t>
@@ -7617,7 +7498,7 @@
         <w:rPr>
           <w:szCs w:val="28"/>
         </w:rPr>
-        <w:t>4852,65</w:t>
+        <w:t>4067,66</w:t>
       </w:r>
       <w:r>
         <w:rPr>
@@ -7630,6 +7511,9 @@
       <w:pPr>
         <w:pStyle w:val="a4"/>
         <w:jc w:val="left"/>
+        <w:rPr>
+          <w:highlight w:val="yellow"/>
+        </w:rPr>
       </w:pPr>
     </w:p>
     <w:p>
@@ -7644,8 +7528,49 @@
         <w:rPr>
           <w:szCs w:val="28"/>
         </w:rPr>
-        <w:t>3. Экономия затрат на оплату машинного времени (</w:t>
-      </w:r>
+        <w:t>3. Экономия затрат на оплату машинного времени (С</w:t>
+      </w:r>
+      <w:r>
+        <w:rPr>
+          <w:szCs w:val="28"/>
+          <w:vertAlign w:val="subscript"/>
+        </w:rPr>
+        <w:t>М</w:t>
+      </w:r>
+      <w:r>
+        <w:rPr>
+          <w:szCs w:val="28"/>
+        </w:rPr>
+        <w:t>) в расчёте на выполненный объём работ в</w:t>
+      </w:r>
+      <w:r>
+        <w:rPr>
+          <w:szCs w:val="28"/>
+        </w:rPr>
+        <w:t xml:space="preserve"> результате применения нового ПП</w:t>
+      </w:r>
+      <w:r>
+        <w:rPr>
+          <w:szCs w:val="28"/>
+        </w:rPr>
+        <w:t xml:space="preserve"> определяется по формуле</w:t>
+      </w:r>
+      <w:r>
+        <w:rPr>
+          <w:szCs w:val="28"/>
+        </w:rPr>
+        <w:t>:</w:t>
+      </w:r>
+    </w:p>
+    <w:p>
+      <w:pPr>
+        <w:spacing w:line="276" w:lineRule="auto"/>
+        <w:ind w:firstLine="709"/>
+        <w:jc w:val="center"/>
+        <w:rPr>
+          <w:vertAlign w:val="subscript"/>
+        </w:rPr>
+      </w:pPr>
       <w:r>
         <w:rPr>
           <w:szCs w:val="28"/>
@@ -7663,13 +7588,89 @@
         <w:rPr>
           <w:szCs w:val="28"/>
         </w:rPr>
-        <w:t>) в расчёте на выполненный объём работ в</w:t>
-      </w:r>
-      <w:r>
-        <w:rPr>
-          <w:szCs w:val="28"/>
-        </w:rPr>
-        <w:t xml:space="preserve"> результате применения нового ПП</w:t>
+        <w:t xml:space="preserve"> = С</w:t>
+      </w:r>
+      <w:r>
+        <w:rPr>
+          <w:szCs w:val="28"/>
+          <w:vertAlign w:val="subscript"/>
+        </w:rPr>
+        <w:t>МЕ</w:t>
+      </w:r>
+      <w:r>
+        <w:rPr>
+          <w:szCs w:val="28"/>
+        </w:rPr>
+        <w:t xml:space="preserve"> </w:t>
+      </w:r>
+      <w:r>
+        <w:t>• А</w:t>
+      </w:r>
+      <w:r>
+        <w:rPr>
+          <w:vertAlign w:val="subscript"/>
+        </w:rPr>
+        <w:t>Н</w:t>
+      </w:r>
+    </w:p>
+    <w:p>
+      <w:pPr>
+        <w:spacing w:line="276" w:lineRule="auto"/>
+        <w:ind w:firstLine="709"/>
+        <w:jc w:val="center"/>
+        <w:rPr>
+          <w:szCs w:val="28"/>
+        </w:rPr>
+      </w:pPr>
+    </w:p>
+    <w:p>
+      <w:pPr>
+        <w:spacing w:line="276" w:lineRule="auto"/>
+        <w:ind w:firstLine="709"/>
+        <w:rPr>
+          <w:szCs w:val="28"/>
+        </w:rPr>
+      </w:pPr>
+      <w:r>
+        <w:rPr>
+          <w:szCs w:val="28"/>
+        </w:rPr>
+        <w:t>где С</w:t>
+      </w:r>
+      <w:r>
+        <w:rPr>
+          <w:szCs w:val="28"/>
+          <w:vertAlign w:val="subscript"/>
+        </w:rPr>
+        <w:t>МЕ</w:t>
+      </w:r>
+      <w:r>
+        <w:rPr>
+          <w:szCs w:val="28"/>
+        </w:rPr>
+        <w:t xml:space="preserve"> – экономия затрат на оплату машинного времени при решении задач с использованием нового программного продукта, р.</w:t>
+      </w:r>
+    </w:p>
+    <w:p>
+      <w:pPr>
+        <w:spacing w:line="276" w:lineRule="auto"/>
+        <w:ind w:firstLine="709"/>
+        <w:rPr>
+          <w:szCs w:val="28"/>
+        </w:rPr>
+      </w:pPr>
+      <w:r>
+        <w:rPr>
+          <w:szCs w:val="28"/>
+        </w:rPr>
+        <w:t>Экономия затрат на оплату машинного времени С</w:t>
+      </w:r>
+      <w:r>
+        <w:rPr>
+          <w:szCs w:val="28"/>
+          <w:vertAlign w:val="subscript"/>
+        </w:rPr>
+        <w:t>МЕ</w:t>
       </w:r>
       <w:r>
         <w:rPr>
@@ -7688,9 +7689,18 @@
       <w:pPr>
         <w:spacing w:line="276" w:lineRule="auto"/>
         <w:ind w:firstLine="709"/>
+        <w:rPr>
+          <w:szCs w:val="28"/>
+        </w:rPr>
+      </w:pPr>
+    </w:p>
+    <w:p>
+      <w:pPr>
+        <w:spacing w:line="276" w:lineRule="auto"/>
+        <w:ind w:firstLine="709"/>
         <w:jc w:val="center"/>
         <w:rPr>
-          <w:vertAlign w:val="subscript"/>
+          <w:szCs w:val="28"/>
         </w:rPr>
       </w:pPr>
       <w:r>
@@ -7704,13 +7714,158 @@
           <w:szCs w:val="28"/>
           <w:vertAlign w:val="subscript"/>
         </w:rPr>
+        <w:t>МЕ</w:t>
+      </w:r>
+      <w:r>
+        <w:rPr>
+          <w:szCs w:val="28"/>
+        </w:rPr>
+        <w:t xml:space="preserve"> = Ц</w:t>
+      </w:r>
+      <w:r>
+        <w:rPr>
+          <w:szCs w:val="28"/>
+          <w:vertAlign w:val="subscript"/>
+        </w:rPr>
         <w:t>М</w:t>
       </w:r>
       <w:r>
         <w:rPr>
           <w:szCs w:val="28"/>
         </w:rPr>
-        <w:t xml:space="preserve"> = С</w:t>
+        <w:t xml:space="preserve"> </w:t>
+      </w:r>
+      <w:r>
+        <w:t>• (М</w:t>
+      </w:r>
+      <w:r>
+        <w:rPr>
+          <w:vertAlign w:val="subscript"/>
+        </w:rPr>
+        <w:t>ВС</w:t>
+      </w:r>
+      <w:r>
+        <w:t xml:space="preserve"> – М</w:t>
+      </w:r>
+      <w:r>
+        <w:rPr>
+          <w:vertAlign w:val="subscript"/>
+        </w:rPr>
+        <w:t>ВН</w:t>
+      </w:r>
+      <w:r>
+        <w:t>)</w:t>
+      </w:r>
+    </w:p>
+    <w:p>
+      <w:pPr>
+        <w:spacing w:line="276" w:lineRule="auto"/>
+        <w:ind w:firstLine="709"/>
+        <w:rPr>
+          <w:szCs w:val="28"/>
+        </w:rPr>
+      </w:pPr>
+    </w:p>
+    <w:p>
+      <w:pPr>
+        <w:spacing w:line="276" w:lineRule="auto"/>
+        <w:ind w:firstLine="709"/>
+        <w:rPr>
+          <w:szCs w:val="28"/>
+        </w:rPr>
+      </w:pPr>
+      <w:r>
+        <w:rPr>
+          <w:szCs w:val="28"/>
+        </w:rPr>
+        <w:t xml:space="preserve">где </w:t>
+      </w:r>
+      <w:r>
+        <w:rPr>
+          <w:szCs w:val="28"/>
+        </w:rPr>
+        <w:tab/>
+        <w:t>Цм – цена одного машино-часа работы компьютера, р</w:t>
+      </w:r>
+      <w:r>
+        <w:rPr>
+          <w:szCs w:val="28"/>
+        </w:rPr>
+        <w:t>уб</w:t>
+      </w:r>
+      <w:r>
+        <w:rPr>
+          <w:szCs w:val="28"/>
+        </w:rPr>
+        <w:t>.;</w:t>
+      </w:r>
+    </w:p>
+    <w:p>
+      <w:pPr>
+        <w:spacing w:line="276" w:lineRule="auto"/>
+        <w:ind w:firstLine="709"/>
+        <w:rPr>
+          <w:szCs w:val="28"/>
+        </w:rPr>
+      </w:pPr>
+      <w:r>
+        <w:rPr>
+          <w:szCs w:val="28"/>
+        </w:rPr>
+        <w:t xml:space="preserve">Мвс, Мвн – </w:t>
+      </w:r>
+      <w:r>
+        <w:rPr>
+          <w:spacing w:val="-8"/>
+          <w:szCs w:val="28"/>
+        </w:rPr>
+        <w:t xml:space="preserve">до и после внедрения </w:t>
+      </w:r>
+      <w:r>
+        <w:rPr>
+          <w:spacing w:val="-8"/>
+          <w:szCs w:val="28"/>
+        </w:rPr>
+        <w:t xml:space="preserve">нового </w:t>
+      </w:r>
+      <w:r>
+        <w:rPr>
+          <w:spacing w:val="-8"/>
+          <w:szCs w:val="28"/>
+        </w:rPr>
+        <w:t>программного продукта</w:t>
+      </w:r>
+      <w:r>
+        <w:rPr>
+          <w:szCs w:val="28"/>
+        </w:rPr>
+        <w:t>, нормо-час;</w:t>
+      </w:r>
+    </w:p>
+    <w:p>
+      <w:pPr>
+        <w:spacing w:line="276" w:lineRule="auto"/>
+        <w:ind w:firstLine="709"/>
+        <w:rPr>
+          <w:szCs w:val="28"/>
+          <w:highlight w:val="yellow"/>
+        </w:rPr>
+      </w:pPr>
+    </w:p>
+    <w:p>
+      <w:pPr>
+        <w:spacing w:line="276" w:lineRule="auto"/>
+        <w:ind w:firstLine="709"/>
+        <w:jc w:val="center"/>
+        <w:rPr>
+          <w:szCs w:val="28"/>
+        </w:rPr>
+      </w:pPr>
+      <w:r>
+        <w:rPr>
+          <w:szCs w:val="28"/>
+        </w:rPr>
+        <w:t>С</w:t>
       </w:r>
       <w:r>
         <w:rPr>
@@ -7723,378 +7878,43 @@
         <w:rPr>
           <w:szCs w:val="28"/>
         </w:rPr>
+        <w:t xml:space="preserve"> = </w:t>
+      </w:r>
+      <w:r>
+        <w:rPr>
+          <w:szCs w:val="28"/>
+        </w:rPr>
+        <w:t>0,8</w:t>
+      </w:r>
+      <w:r>
+        <w:rPr>
+          <w:szCs w:val="28"/>
+        </w:rPr>
         <w:t xml:space="preserve"> </w:t>
       </w:r>
       <w:r>
-        <w:t>• А</w:t>
-      </w:r>
-      <w:r>
-        <w:rPr>
-          <w:vertAlign w:val="subscript"/>
-        </w:rPr>
-        <w:t>Н</w:t>
+        <w:t>• (</w:t>
+      </w:r>
+      <w:r>
+        <w:t>4  – 2</w:t>
+      </w:r>
+      <w:r>
+        <w:t xml:space="preserve">,5) = </w:t>
+      </w:r>
+      <w:r>
+        <w:t>1,2</w:t>
+      </w:r>
+      <w:r>
+        <w:t xml:space="preserve"> руб.</w:t>
       </w:r>
     </w:p>
     <w:p>
       <w:pPr>
         <w:spacing w:line="276" w:lineRule="auto"/>
         <w:ind w:firstLine="709"/>
-        <w:jc w:val="center"/>
-        <w:rPr>
-          <w:szCs w:val="28"/>
-        </w:rPr>
-      </w:pPr>
-    </w:p>
-    <w:p>
-      <w:pPr>
-        <w:spacing w:line="276" w:lineRule="auto"/>
-        <w:ind w:firstLine="709"/>
-        <w:rPr>
-          <w:szCs w:val="28"/>
-        </w:rPr>
-      </w:pPr>
-      <w:r>
-        <w:rPr>
-          <w:szCs w:val="28"/>
-        </w:rPr>
-        <w:t xml:space="preserve">где </w:t>
-      </w:r>
-      <w:r>
-        <w:rPr>
-          <w:szCs w:val="28"/>
-        </w:rPr>
-        <w:t>С</w:t>
-      </w:r>
-      <w:r>
-        <w:rPr>
-          <w:szCs w:val="28"/>
-          <w:vertAlign w:val="subscript"/>
-        </w:rPr>
-        <w:t>МЕ</w:t>
-      </w:r>
-      <w:r>
-        <w:rPr>
-          <w:szCs w:val="28"/>
-        </w:rPr>
-        <w:t xml:space="preserve"> – экономия затрат на оплату машинного времени при решении задач с использованием нового </w:t>
-      </w:r>
-      <w:r>
-        <w:rPr>
-          <w:szCs w:val="28"/>
-        </w:rPr>
-        <w:t>программного продукта</w:t>
-      </w:r>
-      <w:r>
-        <w:rPr>
-          <w:szCs w:val="28"/>
-        </w:rPr>
-        <w:t>, р.</w:t>
-      </w:r>
-    </w:p>
-    <w:p>
-      <w:pPr>
-        <w:spacing w:line="276" w:lineRule="auto"/>
-        <w:ind w:firstLine="709"/>
-        <w:rPr>
-          <w:szCs w:val="28"/>
-        </w:rPr>
-      </w:pPr>
-      <w:r>
-        <w:rPr>
-          <w:szCs w:val="28"/>
-        </w:rPr>
-        <w:t xml:space="preserve">Экономия затрат на оплату машинного времени </w:t>
-      </w:r>
-      <w:r>
-        <w:rPr>
-          <w:szCs w:val="28"/>
-        </w:rPr>
-        <w:t>С</w:t>
-      </w:r>
-      <w:r>
-        <w:rPr>
-          <w:szCs w:val="28"/>
-          <w:vertAlign w:val="subscript"/>
-        </w:rPr>
-        <w:t>МЕ</w:t>
-      </w:r>
-      <w:r>
-        <w:rPr>
-          <w:szCs w:val="28"/>
-        </w:rPr>
-        <w:t xml:space="preserve"> определяется по формуле</w:t>
-      </w:r>
-      <w:r>
-        <w:rPr>
-          <w:szCs w:val="28"/>
-        </w:rPr>
-        <w:t>:</w:t>
-      </w:r>
-    </w:p>
-    <w:p>
-      <w:pPr>
-        <w:spacing w:line="276" w:lineRule="auto"/>
-        <w:ind w:firstLine="709"/>
-        <w:rPr>
-          <w:szCs w:val="28"/>
-        </w:rPr>
-      </w:pPr>
-    </w:p>
-    <w:p>
-      <w:pPr>
-        <w:spacing w:line="276" w:lineRule="auto"/>
-        <w:ind w:firstLine="709"/>
-        <w:jc w:val="center"/>
-        <w:rPr>
-          <w:szCs w:val="28"/>
-        </w:rPr>
-      </w:pPr>
-      <w:r>
-        <w:rPr>
-          <w:szCs w:val="28"/>
-        </w:rPr>
-        <w:t>С</w:t>
-      </w:r>
-      <w:r>
-        <w:rPr>
-          <w:szCs w:val="28"/>
-          <w:vertAlign w:val="subscript"/>
-        </w:rPr>
-        <w:t>МЕ</w:t>
-      </w:r>
-      <w:r>
-        <w:rPr>
-          <w:szCs w:val="28"/>
-        </w:rPr>
-        <w:t xml:space="preserve"> = Ц</w:t>
-      </w:r>
-      <w:r>
-        <w:rPr>
-          <w:szCs w:val="28"/>
-          <w:vertAlign w:val="subscript"/>
-        </w:rPr>
-        <w:t>М</w:t>
-      </w:r>
-      <w:r>
-        <w:rPr>
-          <w:szCs w:val="28"/>
-        </w:rPr>
-        <w:t xml:space="preserve"> </w:t>
-      </w:r>
-      <w:r>
-        <w:t>• (М</w:t>
-      </w:r>
-      <w:r>
-        <w:rPr>
-          <w:vertAlign w:val="subscript"/>
-        </w:rPr>
-        <w:t>ВС</w:t>
-      </w:r>
-      <w:r>
-        <w:t xml:space="preserve"> – М</w:t>
-      </w:r>
-      <w:r>
-        <w:rPr>
-          <w:vertAlign w:val="subscript"/>
-        </w:rPr>
-        <w:t>ВН</w:t>
-      </w:r>
-      <w:r>
-        <w:t>)</w:t>
-      </w:r>
-    </w:p>
-    <w:p>
-      <w:pPr>
-        <w:spacing w:line="276" w:lineRule="auto"/>
-        <w:ind w:firstLine="709"/>
-        <w:rPr>
-          <w:szCs w:val="28"/>
-        </w:rPr>
-      </w:pPr>
-    </w:p>
-    <w:p>
-      <w:pPr>
-        <w:spacing w:line="276" w:lineRule="auto"/>
-        <w:ind w:firstLine="709"/>
-        <w:rPr>
-          <w:szCs w:val="28"/>
-        </w:rPr>
-      </w:pPr>
-      <w:r>
-        <w:rPr>
-          <w:szCs w:val="28"/>
-        </w:rPr>
-        <w:t xml:space="preserve">где </w:t>
-      </w:r>
-      <w:r>
-        <w:rPr>
-          <w:szCs w:val="28"/>
-        </w:rPr>
-        <w:tab/>
-        <w:t>Ц</w:t>
-      </w:r>
-      <w:r>
-        <w:rPr>
-          <w:szCs w:val="28"/>
-        </w:rPr>
-        <w:t>м</w:t>
-      </w:r>
-      <w:r>
-        <w:rPr>
-          <w:szCs w:val="28"/>
-        </w:rPr>
-        <w:t xml:space="preserve"> – цена одного машино-часа работы компьютера, р</w:t>
-      </w:r>
-      <w:r>
-        <w:rPr>
-          <w:szCs w:val="28"/>
-        </w:rPr>
-        <w:t>уб</w:t>
-      </w:r>
-      <w:r>
-        <w:rPr>
-          <w:szCs w:val="28"/>
-        </w:rPr>
-        <w:t>.;</w:t>
-      </w:r>
-    </w:p>
-    <w:p>
-      <w:pPr>
-        <w:spacing w:line="276" w:lineRule="auto"/>
-        <w:ind w:firstLine="709"/>
-        <w:rPr>
-          <w:szCs w:val="28"/>
-        </w:rPr>
-      </w:pPr>
-      <w:r>
-        <w:rPr>
-          <w:szCs w:val="28"/>
-        </w:rPr>
-        <w:t>М</w:t>
-      </w:r>
-      <w:r>
-        <w:rPr>
-          <w:szCs w:val="28"/>
-        </w:rPr>
-        <w:t>вс</w:t>
-      </w:r>
-      <w:r>
-        <w:rPr>
-          <w:szCs w:val="28"/>
-        </w:rPr>
-        <w:t>, М</w:t>
-      </w:r>
-      <w:r>
-        <w:rPr>
-          <w:szCs w:val="28"/>
-        </w:rPr>
-        <w:t>вн</w:t>
-      </w:r>
-      <w:r>
-        <w:rPr>
-          <w:szCs w:val="28"/>
-        </w:rPr>
-        <w:t xml:space="preserve"> – </w:t>
-      </w:r>
-      <w:r>
-        <w:rPr>
-          <w:spacing w:val="-8"/>
-          <w:szCs w:val="28"/>
-        </w:rPr>
-        <w:t xml:space="preserve">до и после внедрения </w:t>
-      </w:r>
-      <w:r>
-        <w:rPr>
-          <w:spacing w:val="-8"/>
-          <w:szCs w:val="28"/>
-        </w:rPr>
-        <w:t xml:space="preserve">нового </w:t>
-      </w:r>
-      <w:r>
-        <w:rPr>
-          <w:spacing w:val="-8"/>
-          <w:szCs w:val="28"/>
-        </w:rPr>
-        <w:t>программного продукта</w:t>
-      </w:r>
-      <w:r>
-        <w:rPr>
-          <w:szCs w:val="28"/>
-        </w:rPr>
-        <w:t>, нормо-час</w:t>
-      </w:r>
-      <w:r>
-        <w:rPr>
-          <w:szCs w:val="28"/>
-        </w:rPr>
-        <w:t>;</w:t>
-      </w:r>
-    </w:p>
-    <w:p>
-      <w:pPr>
-        <w:spacing w:line="276" w:lineRule="auto"/>
-        <w:ind w:firstLine="709"/>
-        <w:rPr>
-          <w:szCs w:val="28"/>
-        </w:rPr>
-      </w:pPr>
-    </w:p>
-    <w:p>
-      <w:pPr>
-        <w:spacing w:line="276" w:lineRule="auto"/>
-        <w:ind w:firstLine="709"/>
-        <w:jc w:val="center"/>
-        <w:rPr>
-          <w:szCs w:val="28"/>
-        </w:rPr>
-      </w:pPr>
-      <w:r>
-        <w:rPr>
-          <w:szCs w:val="28"/>
-        </w:rPr>
-        <w:t>С</w:t>
-      </w:r>
-      <w:r>
-        <w:rPr>
-          <w:szCs w:val="28"/>
-          <w:vertAlign w:val="subscript"/>
-        </w:rPr>
-        <w:t>МЕ</w:t>
-      </w:r>
-      <w:r>
-        <w:rPr>
-          <w:szCs w:val="28"/>
-        </w:rPr>
-        <w:t xml:space="preserve"> = </w:t>
-      </w:r>
-      <w:r>
-        <w:rPr>
-          <w:szCs w:val="28"/>
-        </w:rPr>
-        <w:t>0,8</w:t>
-      </w:r>
-      <w:r>
-        <w:rPr>
-          <w:szCs w:val="28"/>
-        </w:rPr>
-        <w:t xml:space="preserve"> </w:t>
-      </w:r>
-      <w:r>
-        <w:t xml:space="preserve">• (5,5 – 3,5) = </w:t>
-      </w:r>
-      <w:r>
-        <w:t>1,6</w:t>
-      </w:r>
-      <w:r>
-        <w:t xml:space="preserve"> руб.</w:t>
-      </w:r>
-    </w:p>
-    <w:p>
-      <w:pPr>
-        <w:spacing w:line="276" w:lineRule="auto"/>
-        <w:ind w:firstLine="709"/>
-        <w:rPr>
-          <w:szCs w:val="28"/>
+        <w:rPr>
+          <w:szCs w:val="28"/>
+          <w:highlight w:val="yellow"/>
         </w:rPr>
       </w:pPr>
     </w:p>
@@ -8151,13 +7971,25 @@
         <w:rPr>
           <w:szCs w:val="28"/>
         </w:rPr>
-        <w:t>С</w:t>
-      </w:r>
-      <w:r>
-        <w:rPr>
-          <w:szCs w:val="28"/>
-        </w:rPr>
-        <w:t>м</w:t>
+        <w:t xml:space="preserve">См = </w:t>
+      </w:r>
+      <w:r>
+        <w:rPr>
+          <w:szCs w:val="28"/>
+        </w:rPr>
+        <w:t>1,2</w:t>
+      </w:r>
+      <w:r>
+        <w:rPr>
+          <w:szCs w:val="28"/>
+        </w:rPr>
+        <w:t xml:space="preserve"> </w:t>
+      </w:r>
+      <w:r>
+        <w:t>• 19</w:t>
+      </w:r>
+      <w:r>
+        <w:t>00</w:t>
       </w:r>
       <w:r>
         <w:rPr>
@@ -8169,28 +8001,7 @@
         <w:rPr>
           <w:szCs w:val="28"/>
         </w:rPr>
-        <w:t>1,6</w:t>
-      </w:r>
-      <w:r>
-        <w:rPr>
-          <w:szCs w:val="28"/>
-        </w:rPr>
-        <w:t xml:space="preserve"> </w:t>
-      </w:r>
-      <w:r>
-        <w:t>• 1700</w:t>
-      </w:r>
-      <w:r>
-        <w:rPr>
-          <w:szCs w:val="28"/>
-        </w:rPr>
-        <w:t xml:space="preserve"> = </w:t>
-      </w:r>
-      <w:r>
-        <w:rPr>
-          <w:szCs w:val="28"/>
-        </w:rPr>
-        <w:t>2720</w:t>
+        <w:t>2280</w:t>
       </w:r>
       <w:r>
         <w:rPr>
@@ -8224,13 +8035,7 @@
         <w:rPr>
           <w:szCs w:val="28"/>
         </w:rPr>
-        <w:t>4. Экономия затрат на материалы (</w:t>
-      </w:r>
-      <w:r>
-        <w:rPr>
-          <w:szCs w:val="28"/>
-        </w:rPr>
-        <w:t>С</w:t>
+        <w:t>4. Экономия затрат на материалы (С</w:t>
       </w:r>
       <w:r>
         <w:rPr>
@@ -8380,19 +8185,7 @@
         <w:rPr>
           <w:szCs w:val="28"/>
         </w:rPr>
-        <w:t>где С</w:t>
-      </w:r>
-      <w:r>
-        <w:rPr>
-          <w:szCs w:val="28"/>
-        </w:rPr>
-        <w:t>мте</w:t>
-      </w:r>
-      <w:r>
-        <w:rPr>
-          <w:szCs w:val="28"/>
-        </w:rPr>
-        <w:t xml:space="preserve"> – экономия затрат на материалы при использовании нового П</w:t>
+        <w:t>где Смте – экономия затрат на материалы при использовании нового П</w:t>
       </w:r>
       <w:r>
         <w:rPr>
@@ -8473,13 +8266,7 @@
         <w:rPr>
           <w:szCs w:val="28"/>
         </w:rPr>
-        <w:t xml:space="preserve">                                          </w:t>
-      </w:r>
-      <w:r>
-        <w:rPr>
-          <w:szCs w:val="28"/>
-        </w:rPr>
-        <w:t>С</w:t>
+        <w:t xml:space="preserve">                                          С</w:t>
       </w:r>
       <w:r>
         <w:rPr>
@@ -8492,13 +8279,7 @@
         <w:rPr>
           <w:szCs w:val="28"/>
         </w:rPr>
-        <w:t xml:space="preserve"> </w:t>
-      </w:r>
-      <w:r>
-        <w:rPr>
-          <w:szCs w:val="28"/>
-        </w:rPr>
-        <w:t>= М</w:t>
+        <w:t xml:space="preserve"> = М</w:t>
       </w:r>
       <w:r>
         <w:rPr>
@@ -8543,19 +8324,7 @@
         <w:rPr>
           <w:szCs w:val="28"/>
         </w:rPr>
-        <w:t xml:space="preserve">                                </w:t>
-      </w:r>
-      <w:r>
-        <w:rPr>
-          <w:szCs w:val="28"/>
-        </w:rPr>
-        <w:t xml:space="preserve">     </w:t>
-      </w:r>
-      <w:r>
-        <w:rPr>
-          <w:szCs w:val="28"/>
-        </w:rPr>
-        <w:t xml:space="preserve"> </w:t>
+        <w:t xml:space="preserve">                                      </w:t>
       </w:r>
     </w:p>
     <w:p>
@@ -8574,25 +8343,7 @@
         <w:rPr>
           <w:szCs w:val="28"/>
         </w:rPr>
-        <w:t>где М</w:t>
-      </w:r>
-      <w:r>
-        <w:rPr>
-          <w:szCs w:val="28"/>
-        </w:rPr>
-        <w:t>тс</w:t>
-      </w:r>
-      <w:r>
-        <w:rPr>
-          <w:szCs w:val="28"/>
-        </w:rPr>
-        <w:t>, М</w:t>
-      </w:r>
-      <w:r>
-        <w:rPr>
-          <w:szCs w:val="28"/>
-        </w:rPr>
-        <w:t>тн</w:t>
+        <w:t>где Мтс, Мтн</w:t>
       </w:r>
       <w:r>
         <w:rPr>
@@ -8632,13 +8383,7 @@
         <w:rPr>
           <w:szCs w:val="28"/>
         </w:rPr>
-        <w:t>,</w:t>
-      </w:r>
-      <w:r>
-        <w:rPr>
-          <w:szCs w:val="28"/>
-        </w:rPr>
-        <w:t xml:space="preserve"> р.</w:t>
+        <w:t>, р.</w:t>
       </w:r>
     </w:p>
     <w:p>
@@ -8696,19 +8441,7 @@
         <w:rPr>
           <w:szCs w:val="28"/>
         </w:rPr>
-        <w:t>С</w:t>
-      </w:r>
-      <w:r>
-        <w:rPr>
-          <w:szCs w:val="28"/>
-        </w:rPr>
-        <w:t>мте</w:t>
-      </w:r>
-      <w:r>
-        <w:rPr>
-          <w:szCs w:val="28"/>
-        </w:rPr>
-        <w:t xml:space="preserve"> = </w:t>
+        <w:t xml:space="preserve">Смте = </w:t>
       </w:r>
       <w:r>
         <w:rPr>
@@ -8750,19 +8483,7 @@
         <w:rPr>
           <w:szCs w:val="28"/>
         </w:rPr>
-        <w:t xml:space="preserve"> р</w:t>
-      </w:r>
-      <w:r>
-        <w:rPr>
-          <w:szCs w:val="28"/>
-        </w:rPr>
-        <w:t>уб</w:t>
-      </w:r>
-      <w:r>
-        <w:rPr>
-          <w:szCs w:val="28"/>
-        </w:rPr>
-        <w:t>.</w:t>
+        <w:t xml:space="preserve"> руб.</w:t>
       </w:r>
     </w:p>
     <w:p>
@@ -8771,6 +8492,7 @@
         <w:ind w:firstLine="709"/>
         <w:rPr>
           <w:szCs w:val="28"/>
+          <w:highlight w:val="yellow"/>
         </w:rPr>
       </w:pPr>
     </w:p>
@@ -8882,25 +8604,238 @@
         <w:rPr>
           <w:szCs w:val="28"/>
         </w:rPr>
+        <w:t xml:space="preserve"> 19</w:t>
+      </w:r>
+      <w:r>
+        <w:rPr>
+          <w:szCs w:val="28"/>
+        </w:rPr>
+        <w:t xml:space="preserve">00 = </w:t>
+      </w:r>
+      <w:r>
+        <w:rPr>
+          <w:szCs w:val="28"/>
+        </w:rPr>
+        <w:t>38</w:t>
+      </w:r>
+      <w:r>
+        <w:rPr>
+          <w:szCs w:val="28"/>
+        </w:rPr>
+        <w:t xml:space="preserve"> руб.</w:t>
+      </w:r>
+    </w:p>
+    <w:p>
+      <w:pPr>
+        <w:spacing w:line="276" w:lineRule="auto"/>
+        <w:ind w:firstLine="709"/>
+        <w:rPr>
+          <w:szCs w:val="28"/>
+          <w:highlight w:val="yellow"/>
+        </w:rPr>
+      </w:pPr>
+    </w:p>
+    <w:p>
+      <w:pPr>
+        <w:spacing w:line="276" w:lineRule="auto"/>
+        <w:ind w:firstLine="709"/>
+        <w:rPr>
+          <w:szCs w:val="28"/>
+        </w:rPr>
+      </w:pPr>
+      <w:r>
+        <w:rPr>
+          <w:szCs w:val="28"/>
+        </w:rPr>
+        <w:t>Общая годовая экономия текущих затрат, связанных с использованием нового П</w:t>
+      </w:r>
+      <w:r>
+        <w:rPr>
+          <w:szCs w:val="28"/>
+        </w:rPr>
+        <w:t>П</w:t>
+      </w:r>
+      <w:r>
+        <w:rPr>
+          <w:szCs w:val="28"/>
+        </w:rPr>
+        <w:t xml:space="preserve"> (С</w:t>
+      </w:r>
+      <w:r>
+        <w:rPr>
+          <w:szCs w:val="28"/>
+          <w:vertAlign w:val="subscript"/>
+        </w:rPr>
+        <w:t>О</w:t>
+      </w:r>
+      <w:r>
+        <w:rPr>
+          <w:szCs w:val="28"/>
+        </w:rPr>
+        <w:t>) определяется по формуле</w:t>
+      </w:r>
+      <w:r>
+        <w:rPr>
+          <w:szCs w:val="28"/>
+        </w:rPr>
+        <w:t>:</w:t>
+      </w:r>
+    </w:p>
+    <w:p>
+      <w:pPr>
+        <w:spacing w:line="276" w:lineRule="auto"/>
+        <w:ind w:firstLine="709"/>
+        <w:rPr>
+          <w:szCs w:val="28"/>
+        </w:rPr>
+      </w:pPr>
+    </w:p>
+    <w:p>
+      <w:pPr>
+        <w:spacing w:line="276" w:lineRule="auto"/>
+        <w:ind w:firstLine="709"/>
+        <w:jc w:val="center"/>
+        <w:rPr>
+          <w:szCs w:val="28"/>
+        </w:rPr>
+      </w:pPr>
+      <w:r>
+        <w:rPr>
+          <w:szCs w:val="28"/>
+        </w:rPr>
+        <w:t>С</w:t>
+      </w:r>
+      <w:r>
+        <w:rPr>
+          <w:szCs w:val="28"/>
+          <w:vertAlign w:val="subscript"/>
+        </w:rPr>
+        <w:t>О</w:t>
+      </w:r>
+      <w:r>
+        <w:rPr>
+          <w:szCs w:val="28"/>
+        </w:rPr>
+        <w:t xml:space="preserve"> = С</w:t>
+      </w:r>
+      <w:r>
+        <w:rPr>
+          <w:szCs w:val="28"/>
+          <w:vertAlign w:val="subscript"/>
+        </w:rPr>
+        <w:t>З</w:t>
+      </w:r>
+      <w:r>
+        <w:rPr>
+          <w:szCs w:val="28"/>
+        </w:rPr>
+        <w:t xml:space="preserve"> + С</w:t>
+      </w:r>
+      <w:r>
+        <w:rPr>
+          <w:szCs w:val="28"/>
+          <w:vertAlign w:val="subscript"/>
+        </w:rPr>
+        <w:t>СОЗ</w:t>
+      </w:r>
+      <w:r>
+        <w:rPr>
+          <w:szCs w:val="28"/>
+        </w:rPr>
+        <w:t xml:space="preserve"> + С</w:t>
+      </w:r>
+      <w:r>
+        <w:rPr>
+          <w:szCs w:val="28"/>
+          <w:vertAlign w:val="subscript"/>
+        </w:rPr>
+        <w:t>М</w:t>
+      </w:r>
+      <w:r>
+        <w:rPr>
+          <w:szCs w:val="28"/>
+        </w:rPr>
+        <w:t xml:space="preserve"> + С</w:t>
+      </w:r>
+      <w:r>
+        <w:rPr>
+          <w:szCs w:val="28"/>
+          <w:vertAlign w:val="subscript"/>
+        </w:rPr>
+        <w:t>МТ</w:t>
+      </w:r>
+    </w:p>
+    <w:p>
+      <w:pPr>
+        <w:jc w:val="center"/>
+        <w:rPr>
+          <w:rFonts w:eastAsia="SimSun"/>
+          <w:b/>
+          <w:color w:val="FF0000"/>
+        </w:rPr>
+      </w:pPr>
+      <w:r>
+        <w:rPr>
+          <w:szCs w:val="28"/>
+        </w:rPr>
+        <w:t xml:space="preserve">Со = </w:t>
+      </w:r>
+      <w:r>
+        <w:t xml:space="preserve">11756,25 </w:t>
+      </w:r>
+      <w:r>
+        <w:rPr>
+          <w:szCs w:val="28"/>
+        </w:rPr>
+        <w:t xml:space="preserve">+ </w:t>
+      </w:r>
+      <w:r>
+        <w:rPr>
+          <w:szCs w:val="28"/>
+        </w:rPr>
+        <w:t xml:space="preserve">4067,66 </w:t>
+      </w:r>
+      <w:r>
+        <w:rPr>
+          <w:szCs w:val="28"/>
+        </w:rPr>
+        <w:t xml:space="preserve">+ </w:t>
+      </w:r>
+      <w:r>
+        <w:rPr>
+          <w:szCs w:val="28"/>
+        </w:rPr>
+        <w:t xml:space="preserve">2280 </w:t>
+      </w:r>
+      <w:r>
+        <w:rPr>
+          <w:szCs w:val="28"/>
+        </w:rPr>
+        <w:t xml:space="preserve">+ </w:t>
+      </w:r>
+      <w:r>
+        <w:rPr>
+          <w:szCs w:val="28"/>
+        </w:rPr>
+        <w:t>38</w:t>
+      </w:r>
+      <w:r>
+        <w:rPr>
+          <w:szCs w:val="28"/>
+        </w:rPr>
         <w:t xml:space="preserve"> </w:t>
       </w:r>
       <w:r>
         <w:rPr>
           <w:szCs w:val="28"/>
         </w:rPr>
-        <w:t>1700</w:t>
-      </w:r>
-      <w:r>
-        <w:rPr>
-          <w:szCs w:val="28"/>
-        </w:rPr>
-        <w:t xml:space="preserve"> = </w:t>
-      </w:r>
-      <w:r>
-        <w:rPr>
-          <w:szCs w:val="28"/>
-        </w:rPr>
-        <w:t>34</w:t>
+        <w:t xml:space="preserve">= </w:t>
+      </w:r>
+      <w:r>
+        <w:rPr>
+          <w:szCs w:val="28"/>
+        </w:rPr>
+        <w:t>18141,91</w:t>
       </w:r>
       <w:r>
         <w:rPr>
@@ -8913,7 +8848,10 @@
       <w:pPr>
         <w:spacing w:line="276" w:lineRule="auto"/>
         <w:ind w:firstLine="709"/>
-        <w:rPr>
+        <w:jc w:val="center"/>
+        <w:rPr>
+          <w:b/>
+          <w:color w:val="FF0000"/>
           <w:szCs w:val="28"/>
         </w:rPr>
       </w:pPr>
@@ -8922,53 +8860,12 @@
       <w:pPr>
         <w:spacing w:line="276" w:lineRule="auto"/>
         <w:ind w:firstLine="709"/>
-        <w:rPr>
-          <w:szCs w:val="28"/>
-        </w:rPr>
-      </w:pPr>
-      <w:r>
-        <w:rPr>
-          <w:szCs w:val="28"/>
-        </w:rPr>
-        <w:t>Общая годовая экономия текущих затрат, связанных с использованием нового П</w:t>
-      </w:r>
-      <w:r>
-        <w:rPr>
-          <w:szCs w:val="28"/>
-        </w:rPr>
-        <w:t>П</w:t>
-      </w:r>
-      <w:r>
-        <w:rPr>
-          <w:szCs w:val="28"/>
-        </w:rPr>
-        <w:t xml:space="preserve"> (</w:t>
-      </w:r>
-      <w:r>
-        <w:rPr>
-          <w:szCs w:val="28"/>
-        </w:rPr>
-        <w:t>С</w:t>
-      </w:r>
-      <w:r>
-        <w:rPr>
-          <w:szCs w:val="28"/>
-          <w:vertAlign w:val="subscript"/>
-        </w:rPr>
-        <w:t>О</w:t>
-      </w:r>
-      <w:r>
-        <w:rPr>
-          <w:szCs w:val="28"/>
-        </w:rPr>
-        <w:t>) определяется по формуле</w:t>
-      </w:r>
-      <w:r>
-        <w:rPr>
-          <w:szCs w:val="28"/>
-        </w:rPr>
-        <w:t>:</w:t>
-      </w:r>
+        <w:jc w:val="left"/>
+        <w:rPr>
+          <w:spacing w:val="-7"/>
+          <w:szCs w:val="28"/>
+        </w:rPr>
+      </w:pPr>
     </w:p>
     <w:p>
       <w:pPr>
@@ -8981,177 +8878,10 @@
     </w:p>
     <w:p>
       <w:pPr>
-        <w:spacing w:line="276" w:lineRule="auto"/>
-        <w:ind w:firstLine="709"/>
-        <w:jc w:val="center"/>
-        <w:rPr>
-          <w:szCs w:val="28"/>
-        </w:rPr>
-      </w:pPr>
-      <w:r>
-        <w:rPr>
-          <w:szCs w:val="28"/>
-        </w:rPr>
-        <w:t>С</w:t>
-      </w:r>
-      <w:r>
-        <w:rPr>
-          <w:szCs w:val="28"/>
-          <w:vertAlign w:val="subscript"/>
-        </w:rPr>
-        <w:t>О</w:t>
-      </w:r>
-      <w:r>
-        <w:rPr>
-          <w:szCs w:val="28"/>
-        </w:rPr>
-        <w:t xml:space="preserve"> = С</w:t>
-      </w:r>
-      <w:r>
-        <w:rPr>
-          <w:szCs w:val="28"/>
-          <w:vertAlign w:val="subscript"/>
-        </w:rPr>
-        <w:t>З</w:t>
-      </w:r>
-      <w:r>
-        <w:rPr>
-          <w:szCs w:val="28"/>
-        </w:rPr>
-        <w:t xml:space="preserve"> + С</w:t>
-      </w:r>
-      <w:r>
-        <w:rPr>
-          <w:szCs w:val="28"/>
-          <w:vertAlign w:val="subscript"/>
-        </w:rPr>
-        <w:t>СОЗ</w:t>
-      </w:r>
-      <w:r>
-        <w:rPr>
-          <w:szCs w:val="28"/>
-        </w:rPr>
-        <w:t xml:space="preserve"> + С</w:t>
-      </w:r>
-      <w:r>
-        <w:rPr>
-          <w:szCs w:val="28"/>
-          <w:vertAlign w:val="subscript"/>
-        </w:rPr>
-        <w:t>М</w:t>
-      </w:r>
-      <w:r>
-        <w:rPr>
-          <w:szCs w:val="28"/>
-        </w:rPr>
-        <w:t xml:space="preserve"> + С</w:t>
-      </w:r>
-      <w:r>
-        <w:rPr>
-          <w:szCs w:val="28"/>
-          <w:vertAlign w:val="subscript"/>
-        </w:rPr>
-        <w:t>МТ</w:t>
-      </w:r>
-    </w:p>
-    <w:p>
-      <w:pPr>
-        <w:spacing w:line="276" w:lineRule="auto"/>
-        <w:ind w:firstLine="709"/>
-        <w:jc w:val="center"/>
-        <w:rPr>
-          <w:szCs w:val="28"/>
-        </w:rPr>
-      </w:pPr>
-      <w:r>
-        <w:rPr>
-          <w:szCs w:val="28"/>
-        </w:rPr>
-        <w:t xml:space="preserve">Со = </w:t>
-      </w:r>
-      <w:r>
-        <w:t xml:space="preserve">14025 </w:t>
-      </w:r>
-      <w:r>
-        <w:rPr>
-          <w:szCs w:val="28"/>
-        </w:rPr>
-        <w:t xml:space="preserve">+ </w:t>
-      </w:r>
-      <w:r>
-        <w:rPr>
-          <w:szCs w:val="28"/>
-        </w:rPr>
-        <w:t xml:space="preserve">4852,65 </w:t>
-      </w:r>
-      <w:r>
-        <w:rPr>
-          <w:szCs w:val="28"/>
-        </w:rPr>
-        <w:t xml:space="preserve">+ </w:t>
-      </w:r>
-      <w:r>
-        <w:rPr>
-          <w:szCs w:val="28"/>
-        </w:rPr>
-        <w:t xml:space="preserve">2720 </w:t>
-      </w:r>
-      <w:r>
-        <w:rPr>
-          <w:szCs w:val="28"/>
-        </w:rPr>
-        <w:t xml:space="preserve">+ </w:t>
-      </w:r>
-      <w:r>
-        <w:rPr>
-          <w:szCs w:val="28"/>
-        </w:rPr>
-        <w:t xml:space="preserve">34 </w:t>
-      </w:r>
-      <w:r>
-        <w:rPr>
-          <w:szCs w:val="28"/>
-        </w:rPr>
-        <w:t xml:space="preserve">= </w:t>
-      </w:r>
-      <w:r>
-        <w:rPr>
-          <w:szCs w:val="28"/>
-        </w:rPr>
-        <w:t>21631,65</w:t>
-      </w:r>
-      <w:r>
-        <w:rPr>
-          <w:szCs w:val="28"/>
-        </w:rPr>
-        <w:t xml:space="preserve"> руб.</w:t>
-      </w:r>
-    </w:p>
-    <w:p>
-      <w:pPr>
-        <w:spacing w:line="276" w:lineRule="auto"/>
-        <w:ind w:firstLine="709"/>
-        <w:jc w:val="left"/>
-        <w:rPr>
-          <w:spacing w:val="-7"/>
-          <w:szCs w:val="28"/>
-        </w:rPr>
-      </w:pPr>
-    </w:p>
-    <w:p>
-      <w:pPr>
-        <w:spacing w:line="276" w:lineRule="auto"/>
-        <w:ind w:firstLine="709"/>
-        <w:rPr>
-          <w:szCs w:val="28"/>
-        </w:rPr>
-      </w:pPr>
-    </w:p>
-    <w:p>
-      <w:pPr>
         <w:pStyle w:val="Heading2"/>
       </w:pPr>
       <w:r>
+        <w:lastRenderedPageBreak/>
         <w:t>4.6 Расчет показателей эффективности использования программного продукта</w:t>
       </w:r>
     </w:p>
@@ -9365,25 +9095,13 @@
         <w:rPr>
           <w:szCs w:val="28"/>
         </w:rPr>
-        <w:t xml:space="preserve"> </w:t>
-      </w:r>
-      <w:r>
-        <w:rPr>
-          <w:szCs w:val="28"/>
-        </w:rPr>
-        <w:t xml:space="preserve"> </w:t>
-      </w:r>
-      <w:r>
-        <w:rPr>
-          <w:szCs w:val="28"/>
-        </w:rPr>
-        <w:t xml:space="preserve">= </w:t>
-      </w:r>
-      <w:r>
-        <w:rPr>
-          <w:szCs w:val="28"/>
-        </w:rPr>
-        <w:t xml:space="preserve">21631,65 </w:t>
+        <w:t xml:space="preserve">  = </w:t>
+      </w:r>
+      <w:r>
+        <w:rPr>
+          <w:szCs w:val="28"/>
+        </w:rPr>
+        <w:t xml:space="preserve">18141,91 </w:t>
       </w:r>
       <w:r>
         <w:rPr>
@@ -9395,7 +9113,7 @@
         <w:rPr>
           <w:szCs w:val="28"/>
         </w:rPr>
-        <w:t xml:space="preserve">21631,65 </w:t>
+        <w:t xml:space="preserve">18141,91 </w:t>
       </w:r>
       <w:r>
         <w:rPr>
@@ -9407,19 +9125,13 @@
         <w:rPr>
           <w:szCs w:val="28"/>
         </w:rPr>
-        <w:t>17737,95</w:t>
-      </w:r>
-      <w:r>
-        <w:rPr>
-          <w:szCs w:val="28"/>
-        </w:rPr>
-        <w:t xml:space="preserve"> </w:t>
-      </w:r>
-      <w:r>
-        <w:rPr>
-          <w:szCs w:val="28"/>
-        </w:rPr>
-        <w:t>руб.</w:t>
+        <w:t>14876,37</w:t>
+      </w:r>
+      <w:r>
+        <w:rPr>
+          <w:szCs w:val="28"/>
+        </w:rPr>
+        <w:t xml:space="preserve"> руб.</w:t>
       </w:r>
     </w:p>
     <w:p>
@@ -9502,10 +9214,10 @@
           <w:szCs w:val="28"/>
         </w:rPr>
         <w:object w:dxaOrig="2120" w:dyaOrig="960">
-          <v:shape id="_x0000_i1032" type="#_x0000_t75" style="width:106.35pt;height:46.9pt" o:ole="" fillcolor="window">
+          <v:shape id="_x0000_i1028" type="#_x0000_t75" style="width:106.5pt;height:47.25pt" o:ole="" fillcolor="window">
             <v:imagedata r:id="rId20" o:title=""/>
           </v:shape>
-          <o:OLEObject Type="Embed" ProgID="Equation.3" ShapeID="_x0000_i1032" DrawAspect="Content" ObjectID="_1585885503" r:id="rId21"/>
+          <o:OLEObject Type="Embed" ProgID="Equation.3" ShapeID="_x0000_i1028" DrawAspect="Content" ObjectID="_1585991787" r:id="rId21"/>
         </w:object>
       </w:r>
     </w:p>
@@ -10130,6 +9842,7 @@
           <w:spacing w:val="-10"/>
           <w:szCs w:val="28"/>
         </w:rPr>
+        <w:lastRenderedPageBreak/>
         <w:t>Таблица 4.3 – Показ</w:t>
       </w:r>
       <w:r>
@@ -10414,20 +10127,7 @@
               <w:rPr>
                 <w:szCs w:val="28"/>
               </w:rPr>
-              <w:t>17737,</w:t>
-            </w:r>
-            <w:r>
-              <w:rPr>
-                <w:szCs w:val="28"/>
-              </w:rPr>
-              <w:t>9</w:t>
-            </w:r>
-            <w:r>
-              <w:rPr>
-                <w:szCs w:val="28"/>
-                <w:lang w:val="en-US"/>
-              </w:rPr>
-              <w:t>5</w:t>
+              <w:t>14876,37</w:t>
             </w:r>
           </w:p>
         </w:tc>
@@ -10449,20 +10149,7 @@
               <w:rPr>
                 <w:szCs w:val="28"/>
               </w:rPr>
-              <w:t>17737,</w:t>
-            </w:r>
-            <w:r>
-              <w:rPr>
-                <w:szCs w:val="28"/>
-              </w:rPr>
-              <w:t>9</w:t>
-            </w:r>
-            <w:r>
-              <w:rPr>
-                <w:szCs w:val="28"/>
-                <w:lang w:val="en-US"/>
-              </w:rPr>
-              <w:t>5</w:t>
+              <w:t>14876,37</w:t>
             </w:r>
           </w:p>
         </w:tc>
@@ -10484,20 +10171,7 @@
               <w:rPr>
                 <w:szCs w:val="28"/>
               </w:rPr>
-              <w:t>17737,</w:t>
-            </w:r>
-            <w:r>
-              <w:rPr>
-                <w:szCs w:val="28"/>
-              </w:rPr>
-              <w:t>9</w:t>
-            </w:r>
-            <w:r>
-              <w:rPr>
-                <w:szCs w:val="28"/>
-                <w:lang w:val="en-US"/>
-              </w:rPr>
-              <w:t>5</w:t>
+              <w:t>14876,37</w:t>
             </w:r>
           </w:p>
         </w:tc>
@@ -10519,20 +10193,7 @@
               <w:rPr>
                 <w:szCs w:val="28"/>
               </w:rPr>
-              <w:t>17737,</w:t>
-            </w:r>
-            <w:r>
-              <w:rPr>
-                <w:szCs w:val="28"/>
-              </w:rPr>
-              <w:t>9</w:t>
-            </w:r>
-            <w:r>
-              <w:rPr>
-                <w:szCs w:val="28"/>
-                <w:lang w:val="en-US"/>
-              </w:rPr>
-              <w:t>5</w:t>
+              <w:t>14876,37</w:t>
             </w:r>
           </w:p>
         </w:tc>
@@ -10630,20 +10291,7 @@
               <w:rPr>
                 <w:szCs w:val="28"/>
               </w:rPr>
-              <w:t>17737,</w:t>
-            </w:r>
-            <w:r>
-              <w:rPr>
-                <w:szCs w:val="28"/>
-              </w:rPr>
-              <w:t>9</w:t>
-            </w:r>
-            <w:r>
-              <w:rPr>
-                <w:szCs w:val="28"/>
-                <w:lang w:val="en-US"/>
-              </w:rPr>
-              <w:t>5</w:t>
+              <w:t>14876,37</w:t>
             </w:r>
           </w:p>
         </w:tc>
@@ -10662,14 +10310,13 @@
               <w:jc w:val="center"/>
               <w:rPr>
                 <w:szCs w:val="28"/>
-                <w:highlight w:val="yellow"/>
               </w:rPr>
             </w:pPr>
             <w:r>
               <w:rPr>
                 <w:szCs w:val="28"/>
               </w:rPr>
-              <w:t>16052,45</w:t>
+              <w:t>13462,78</w:t>
             </w:r>
           </w:p>
         </w:tc>
@@ -10688,14 +10335,13 @@
               <w:jc w:val="center"/>
               <w:rPr>
                 <w:szCs w:val="28"/>
-                <w:highlight w:val="yellow"/>
               </w:rPr>
             </w:pPr>
             <w:r>
               <w:rPr>
                 <w:szCs w:val="28"/>
               </w:rPr>
-              <w:t>14527,10</w:t>
+              <w:t>12183,51</w:t>
             </w:r>
           </w:p>
         </w:tc>
@@ -10714,14 +10360,13 @@
               <w:jc w:val="center"/>
               <w:rPr>
                 <w:szCs w:val="28"/>
-                <w:highlight w:val="yellow"/>
               </w:rPr>
             </w:pPr>
             <w:r>
               <w:rPr>
                 <w:szCs w:val="28"/>
               </w:rPr>
-              <w:t>13146,70</w:t>
+              <w:t>11025,8</w:t>
             </w:r>
           </w:p>
         </w:tc>
@@ -10792,7 +10437,7 @@
               <w:rPr>
                 <w:szCs w:val="28"/>
               </w:rPr>
-              <w:t>37485,01</w:t>
+              <w:t>40203,96</w:t>
             </w:r>
           </w:p>
         </w:tc>
@@ -10868,40 +10513,6 @@
                 <w:szCs w:val="28"/>
               </w:rPr>
               <w:t>–</w:t>
-            </w:r>
-          </w:p>
-        </w:tc>
-      </w:tr>
-      <w:tr>
-        <w:trPr>
-          <w:cantSplit/>
-        </w:trPr>
-        <w:tc>
-          <w:tcPr>
-            <w:tcW w:w="9356" w:type="dxa"/>
-            <w:gridSpan w:val="5"/>
-            <w:tcBorders>
-              <w:top w:val="nil"/>
-              <w:left w:val="nil"/>
-              <w:bottom w:val="single" w:sz="4" w:space="0" w:color="auto"/>
-              <w:right w:val="nil"/>
-            </w:tcBorders>
-          </w:tcPr>
-          <w:p>
-            <w:pPr>
-              <w:suppressAutoHyphens/>
-              <w:ind w:firstLine="0"/>
-              <w:jc w:val="left"/>
-              <w:rPr>
-                <w:szCs w:val="28"/>
-              </w:rPr>
-            </w:pPr>
-            <w:r>
-              <w:rPr>
-                <w:szCs w:val="24"/>
-              </w:rPr>
-              <w:lastRenderedPageBreak/>
-              <w:t>Продолжение таблицы 4.3</w:t>
             </w:r>
           </w:p>
         </w:tc>
@@ -10987,7 +10598,7 @@
               <w:rPr>
                 <w:szCs w:val="28"/>
               </w:rPr>
-              <w:t>37485,01</w:t>
+              <w:t>40203,96</w:t>
             </w:r>
           </w:p>
         </w:tc>
@@ -11106,7 +10717,6 @@
               <w:rPr>
                 <w:position w:val="-12"/>
                 <w:szCs w:val="24"/>
-                <w:highlight w:val="yellow"/>
               </w:rPr>
             </w:pPr>
             <w:r>
@@ -11121,7 +10731,7 @@
                 <w:position w:val="-12"/>
                 <w:szCs w:val="24"/>
               </w:rPr>
-              <w:t>19747,06</w:t>
+              <w:t>25327,59</w:t>
             </w:r>
           </w:p>
         </w:tc>
@@ -11144,7 +10754,7 @@
               <w:rPr>
                 <w:szCs w:val="28"/>
               </w:rPr>
-              <w:t>16052,45</w:t>
+              <w:t>13462,78</w:t>
             </w:r>
           </w:p>
         </w:tc>
@@ -11167,7 +10777,7 @@
               <w:rPr>
                 <w:szCs w:val="28"/>
               </w:rPr>
-              <w:t>14527,10</w:t>
+              <w:t>12183,51</w:t>
             </w:r>
           </w:p>
         </w:tc>
@@ -11190,7 +10800,7 @@
               <w:rPr>
                 <w:szCs w:val="28"/>
               </w:rPr>
-              <w:t>13146,70</w:t>
+              <w:t>11025,8</w:t>
             </w:r>
           </w:p>
         </w:tc>
@@ -11240,14 +10850,7 @@
                 <w:position w:val="-12"/>
                 <w:szCs w:val="24"/>
               </w:rPr>
-              <w:t>-</w:t>
-            </w:r>
-            <w:r>
-              <w:rPr>
-                <w:position w:val="-12"/>
-                <w:szCs w:val="24"/>
-              </w:rPr>
-              <w:t>19747,06</w:t>
+              <w:t>-25327,59</w:t>
             </w:r>
           </w:p>
         </w:tc>
@@ -11279,7 +10882,7 @@
                 <w:position w:val="-12"/>
                 <w:szCs w:val="24"/>
               </w:rPr>
-              <w:t>3694,61</w:t>
+              <w:t>11864,82</w:t>
             </w:r>
           </w:p>
         </w:tc>
@@ -11302,7 +10905,7 @@
               <w:rPr>
                 <w:szCs w:val="24"/>
               </w:rPr>
-              <w:t>10832,49</w:t>
+              <w:t>318,69</w:t>
             </w:r>
           </w:p>
         </w:tc>
@@ -11325,7 +10928,15 @@
               <w:rPr>
                 <w:szCs w:val="24"/>
               </w:rPr>
-              <w:t>23979,19</w:t>
+              <w:t>11344,49</w:t>
+            </w:r>
+            <w:r>
+              <w:rPr>
+                <w:b/>
+                <w:color w:val="FF0000"/>
+                <w:szCs w:val="28"/>
+              </w:rPr>
+              <w:t xml:space="preserve"> </w:t>
             </w:r>
           </w:p>
         </w:tc>
@@ -11536,7 +11147,13 @@
         <w:rPr>
           <w:szCs w:val="24"/>
         </w:rPr>
-        <w:t xml:space="preserve">23979,19 </w:t>
+        <w:t>11344,49</w:t>
+      </w:r>
+      <w:r>
+        <w:rPr>
+          <w:szCs w:val="24"/>
+        </w:rPr>
+        <w:t xml:space="preserve"> </w:t>
       </w:r>
       <w:r>
         <w:rPr>
@@ -11573,38 +11190,10 @@
         <w:rPr>
           <w:szCs w:val="28"/>
         </w:rPr>
-        <w:t xml:space="preserve">все инвестиции окупаются на </w:t>
-      </w:r>
-      <w:r>
-        <w:rPr>
-          <w:szCs w:val="28"/>
-        </w:rPr>
-        <w:t>третий</w:t>
-      </w:r>
-      <w:r>
-        <w:rPr>
-          <w:szCs w:val="28"/>
-        </w:rPr>
-        <w:t xml:space="preserve"> </w:t>
-      </w:r>
-      <w:r>
-        <w:rPr>
-          <w:szCs w:val="28"/>
-        </w:rPr>
-        <w:t>год</w:t>
-      </w:r>
-      <w:r>
-        <w:rPr>
-          <w:szCs w:val="28"/>
-        </w:rPr>
-        <w:t>.</w:t>
-      </w:r>
-      <w:r>
-        <w:rPr>
-          <w:szCs w:val="28"/>
-        </w:rPr>
-        <w:t xml:space="preserve"> </w:t>
-      </w:r>
+        <w:t xml:space="preserve">все инвестиции окупаются на третий год. </w:t>
+      </w:r>
+      <w:bookmarkStart w:id="7" w:name="_GoBack"/>
+      <w:bookmarkEnd w:id="7"/>
     </w:p>
     <w:sectPr>
       <w:pgSz w:w="12240" w:h="15840"/>
@@ -12626,6 +12215,95 @@
     </w:lvl>
   </w:abstractNum>
   <w:abstractNum w:abstractNumId="8">
+    <w:nsid w:val="4DA0458F"/>
+    <w:multiLevelType w:val="hybridMultilevel"/>
+    <w:tmpl w:val="C80A9CC0"/>
+    <w:lvl w:ilvl="0" w:tplc="056A29E6">
+      <w:start w:val="1"/>
+      <w:numFmt w:val="decimal"/>
+      <w:lvlText w:val="%1."/>
+      <w:lvlJc w:val="left"/>
+      <w:pPr>
+        <w:ind w:left="1069" w:hanging="360"/>
+      </w:pPr>
+      <w:rPr>
+        <w:rFonts w:hint="default"/>
+      </w:rPr>
+    </w:lvl>
+    <w:lvl w:ilvl="1" w:tplc="10090019" w:tentative="1">
+      <w:start w:val="1"/>
+      <w:numFmt w:val="lowerLetter"/>
+      <w:lvlText w:val="%2."/>
+      <w:lvlJc w:val="left"/>
+      <w:pPr>
+        <w:ind w:left="1789" w:hanging="360"/>
+      </w:pPr>
+    </w:lvl>
+    <w:lvl w:ilvl="2" w:tplc="1009001B" w:tentative="1">
+      <w:start w:val="1"/>
+      <w:numFmt w:val="lowerRoman"/>
+      <w:lvlText w:val="%3."/>
+      <w:lvlJc w:val="right"/>
+      <w:pPr>
+        <w:ind w:left="2509" w:hanging="180"/>
+      </w:pPr>
+    </w:lvl>
+    <w:lvl w:ilvl="3" w:tplc="1009000F" w:tentative="1">
+      <w:start w:val="1"/>
+      <w:numFmt w:val="decimal"/>
+      <w:lvlText w:val="%4."/>
+      <w:lvlJc w:val="left"/>
+      <w:pPr>
+        <w:ind w:left="3229" w:hanging="360"/>
+      </w:pPr>
+    </w:lvl>
+    <w:lvl w:ilvl="4" w:tplc="10090019" w:tentative="1">
+      <w:start w:val="1"/>
+      <w:numFmt w:val="lowerLetter"/>
+      <w:lvlText w:val="%5."/>
+      <w:lvlJc w:val="left"/>
+      <w:pPr>
+        <w:ind w:left="3949" w:hanging="360"/>
+      </w:pPr>
+    </w:lvl>
+    <w:lvl w:ilvl="5" w:tplc="1009001B" w:tentative="1">
+      <w:start w:val="1"/>
+      <w:numFmt w:val="lowerRoman"/>
+      <w:lvlText w:val="%6."/>
+      <w:lvlJc w:val="right"/>
+      <w:pPr>
+        <w:ind w:left="4669" w:hanging="180"/>
+      </w:pPr>
+    </w:lvl>
+    <w:lvl w:ilvl="6" w:tplc="1009000F" w:tentative="1">
+      <w:start w:val="1"/>
+      <w:numFmt w:val="decimal"/>
+      <w:lvlText w:val="%7."/>
+      <w:lvlJc w:val="left"/>
+      <w:pPr>
+        <w:ind w:left="5389" w:hanging="360"/>
+      </w:pPr>
+    </w:lvl>
+    <w:lvl w:ilvl="7" w:tplc="10090019" w:tentative="1">
+      <w:start w:val="1"/>
+      <w:numFmt w:val="lowerLetter"/>
+      <w:lvlText w:val="%8."/>
+      <w:lvlJc w:val="left"/>
+      <w:pPr>
+        <w:ind w:left="6109" w:hanging="360"/>
+      </w:pPr>
+    </w:lvl>
+    <w:lvl w:ilvl="8" w:tplc="1009001B" w:tentative="1">
+      <w:start w:val="1"/>
+      <w:numFmt w:val="lowerRoman"/>
+      <w:lvlText w:val="%9."/>
+      <w:lvlJc w:val="right"/>
+      <w:pPr>
+        <w:ind w:left="6829" w:hanging="180"/>
+      </w:pPr>
+    </w:lvl>
+  </w:abstractNum>
+  <w:abstractNum w:abstractNumId="9">
     <w:nsid w:val="6F51427C"/>
     <w:multiLevelType w:val="hybridMultilevel"/>
     <w:tmpl w:val="517ED208"/>
@@ -12711,7 +12389,7 @@
       </w:pPr>
     </w:lvl>
   </w:abstractNum>
-  <w:abstractNum w:abstractNumId="9">
+  <w:abstractNum w:abstractNumId="10">
     <w:nsid w:val="7AA7282B"/>
     <w:multiLevelType w:val="multilevel"/>
     <w:tmpl w:val="AF2A67DC"/>
@@ -12839,13 +12517,13 @@
     <w:abstractNumId w:val="3"/>
   </w:num>
   <w:num w:numId="2">
-    <w:abstractNumId w:val="9"/>
+    <w:abstractNumId w:val="10"/>
   </w:num>
   <w:num w:numId="3">
     <w:abstractNumId w:val="0"/>
   </w:num>
   <w:num w:numId="4">
-    <w:abstractNumId w:val="8"/>
+    <w:abstractNumId w:val="9"/>
     <w:lvlOverride w:ilvl="0">
       <w:startOverride w:val="1"/>
     </w:lvlOverride>
@@ -12891,6 +12569,9 @@
   </w:num>
   <w:num w:numId="10">
     <w:abstractNumId w:val="1"/>
+  </w:num>
+  <w:num w:numId="11">
+    <w:abstractNumId w:val="8"/>
   </w:num>
 </w:numbering>
 </file>
@@ -13393,7 +13074,6 @@
   <w:style w:type="character" w:default="1" w:styleId="DefaultParagraphFont">
     <w:name w:val="Default Paragraph Font"/>
     <w:uiPriority w:val="1"/>
-    <w:semiHidden/>
     <w:unhideWhenUsed/>
   </w:style>
   <w:style w:type="table" w:default="1" w:styleId="TableNormal">
@@ -14060,7 +13740,7 @@
 </file>
 
 <file path=customXml/itemProps1.xml><?xml version="1.0" encoding="utf-8"?>
-<ds:datastoreItem xmlns:ds="http://schemas.openxmlformats.org/officeDocument/2006/customXml" ds:itemID="{B57E5DFA-54B3-4EBA-B9A4-FC9E74BF137C}">
+<ds:datastoreItem xmlns:ds="http://schemas.openxmlformats.org/officeDocument/2006/customXml" ds:itemID="{0EEF752E-4934-46D9-93F7-19080A961F88}">
   <ds:schemaRefs>
     <ds:schemaRef ds:uri="http://schemas.openxmlformats.org/officeDocument/2006/bibliography"/>
   </ds:schemaRefs>

</xml_diff>